<commit_message>
Lab10 resultados y costos
</commit_message>
<xml_diff>
--- a/L10_Lopez_Lopez_Cesar_Alan_ms711016.docx
+++ b/L10_Lopez_Lopez_Cesar_Alan_ms711016.docx
@@ -3722,19 +3722,7 @@
           <w:szCs w:val="22"/>
           <w:lang w:val="es-MX"/>
         </w:rPr>
-        <w:t>a. Desde la consola de I</w:t>
-      </w:r>
-      <w:bookmarkStart w:id="0" w:name="_GoBack"/>
-      <w:bookmarkEnd w:id="0"/>
-      <w:r>
-        <w:rPr>
-          <w:rFonts w:asciiTheme="minorHAnsi" w:eastAsiaTheme="minorHAnsi" w:hAnsiTheme="minorHAnsi" w:cs="Calibri"/>
-          <w:color w:val="000000"/>
-          <w:sz w:val="22"/>
-          <w:szCs w:val="22"/>
-          <w:lang w:val="es-MX"/>
-        </w:rPr>
-        <w:t>AM y seleccionar el usuario deseado</w:t>
+        <w:t>a. Desde la consola de IAM y seleccionar el usuario deseado</w:t>
       </w:r>
     </w:p>
     <w:p>
@@ -4392,71 +4380,1855 @@
     </w:p>
     <w:p>
       <w:pPr>
+        <w:autoSpaceDE w:val="0"/>
+        <w:autoSpaceDN w:val="0"/>
+        <w:adjustRightInd w:val="0"/>
+        <w:rPr>
+          <w:rFonts w:asciiTheme="minorHAnsi" w:eastAsiaTheme="minorHAnsi" w:hAnsiTheme="minorHAnsi" w:cs="Calibri"/>
+          <w:sz w:val="22"/>
+          <w:szCs w:val="22"/>
+          <w:lang w:val="es-MX"/>
+        </w:rPr>
+      </w:pPr>
+      <w:r>
+        <w:rPr>
+          <w:rFonts w:asciiTheme="minorHAnsi" w:eastAsiaTheme="minorHAnsi" w:hAnsiTheme="minorHAnsi" w:cs="Calibri"/>
+          <w:sz w:val="22"/>
+          <w:szCs w:val="22"/>
+          <w:lang w:val="es-MX"/>
+        </w:rPr>
+        <w:t>¿Ves conveniente el uso de control de versiones para documentos que no son código?</w:t>
+      </w:r>
+    </w:p>
+    <w:p>
+      <w:pPr>
+        <w:autoSpaceDE w:val="0"/>
+        <w:autoSpaceDN w:val="0"/>
+        <w:adjustRightInd w:val="0"/>
+        <w:rPr>
+          <w:rFonts w:asciiTheme="minorHAnsi" w:eastAsiaTheme="minorHAnsi" w:hAnsiTheme="minorHAnsi" w:cs="Calibri"/>
+          <w:sz w:val="22"/>
+          <w:szCs w:val="22"/>
+          <w:lang w:val="es-MX"/>
+        </w:rPr>
+      </w:pPr>
+    </w:p>
+    <w:p>
+      <w:pPr>
+        <w:autoSpaceDE w:val="0"/>
+        <w:autoSpaceDN w:val="0"/>
+        <w:adjustRightInd w:val="0"/>
+        <w:rPr>
+          <w:rFonts w:asciiTheme="minorHAnsi" w:eastAsiaTheme="minorHAnsi" w:hAnsiTheme="minorHAnsi" w:cs="Calibri"/>
+          <w:sz w:val="22"/>
+          <w:szCs w:val="22"/>
+          <w:lang w:val="es-MX"/>
+        </w:rPr>
+      </w:pPr>
+      <w:r>
+        <w:rPr>
+          <w:rFonts w:asciiTheme="minorHAnsi" w:eastAsiaTheme="minorHAnsi" w:hAnsiTheme="minorHAnsi" w:cs="Calibri"/>
+          <w:sz w:val="22"/>
+          <w:szCs w:val="22"/>
+          <w:lang w:val="es-MX"/>
+        </w:rPr>
+        <w:t>Sí porque te sirve también para llevar cambios de un documento o alguna tabla, de igual forma si el formato es un CSV para una base de datos, permitiría que varias personas editen al mismo tiempo.</w:t>
+      </w:r>
+    </w:p>
+    <w:p>
+      <w:pPr>
+        <w:autoSpaceDE w:val="0"/>
+        <w:autoSpaceDN w:val="0"/>
+        <w:adjustRightInd w:val="0"/>
+        <w:rPr>
+          <w:rFonts w:asciiTheme="minorHAnsi" w:eastAsiaTheme="minorHAnsi" w:hAnsiTheme="minorHAnsi" w:cs="Calibri"/>
+          <w:sz w:val="22"/>
+          <w:szCs w:val="22"/>
+          <w:lang w:val="es-MX"/>
+        </w:rPr>
+      </w:pPr>
+    </w:p>
+    <w:p>
+      <w:pPr>
+        <w:autoSpaceDE w:val="0"/>
+        <w:autoSpaceDN w:val="0"/>
+        <w:adjustRightInd w:val="0"/>
+        <w:rPr>
+          <w:rFonts w:asciiTheme="minorHAnsi" w:eastAsiaTheme="minorHAnsi" w:hAnsiTheme="minorHAnsi" w:cs="Calibri"/>
+          <w:sz w:val="22"/>
+          <w:szCs w:val="22"/>
+          <w:lang w:val="es-MX"/>
+        </w:rPr>
+      </w:pPr>
+      <w:r>
+        <w:rPr>
+          <w:rFonts w:asciiTheme="minorHAnsi" w:eastAsiaTheme="minorHAnsi" w:hAnsiTheme="minorHAnsi" w:cs="Calibri"/>
+          <w:sz w:val="22"/>
+          <w:szCs w:val="22"/>
+          <w:lang w:val="es-MX"/>
+        </w:rPr>
+        <w:t xml:space="preserve">¿Cómo comparas GitHub y </w:t>
+      </w:r>
+      <w:proofErr w:type="spellStart"/>
+      <w:r>
+        <w:rPr>
+          <w:rFonts w:asciiTheme="minorHAnsi" w:eastAsiaTheme="minorHAnsi" w:hAnsiTheme="minorHAnsi" w:cs="Calibri"/>
+          <w:sz w:val="22"/>
+          <w:szCs w:val="22"/>
+          <w:lang w:val="es-MX"/>
+        </w:rPr>
+        <w:t>CodeCommit</w:t>
+      </w:r>
+      <w:proofErr w:type="spellEnd"/>
+      <w:r>
+        <w:rPr>
+          <w:rFonts w:asciiTheme="minorHAnsi" w:eastAsiaTheme="minorHAnsi" w:hAnsiTheme="minorHAnsi" w:cs="Calibri"/>
+          <w:sz w:val="22"/>
+          <w:szCs w:val="22"/>
+          <w:lang w:val="es-MX"/>
+        </w:rPr>
+        <w:t xml:space="preserve">? Los dos son implementaciones DVCS de </w:t>
+      </w:r>
+      <w:proofErr w:type="spellStart"/>
+      <w:r>
+        <w:rPr>
+          <w:rFonts w:asciiTheme="minorHAnsi" w:eastAsiaTheme="minorHAnsi" w:hAnsiTheme="minorHAnsi" w:cs="Calibri"/>
+          <w:sz w:val="22"/>
+          <w:szCs w:val="22"/>
+          <w:lang w:val="es-MX"/>
+        </w:rPr>
+        <w:t>git</w:t>
+      </w:r>
+      <w:proofErr w:type="spellEnd"/>
+    </w:p>
+    <w:p>
+      <w:pPr>
+        <w:autoSpaceDE w:val="0"/>
+        <w:autoSpaceDN w:val="0"/>
+        <w:adjustRightInd w:val="0"/>
+        <w:rPr>
+          <w:rFonts w:asciiTheme="minorHAnsi" w:eastAsiaTheme="minorHAnsi" w:hAnsiTheme="minorHAnsi" w:cs="Calibri"/>
+          <w:sz w:val="22"/>
+          <w:szCs w:val="22"/>
+          <w:lang w:val="es-MX"/>
+        </w:rPr>
+      </w:pPr>
+    </w:p>
+    <w:p>
+      <w:pPr>
+        <w:autoSpaceDE w:val="0"/>
+        <w:autoSpaceDN w:val="0"/>
+        <w:adjustRightInd w:val="0"/>
+        <w:rPr>
+          <w:rFonts w:asciiTheme="minorHAnsi" w:eastAsiaTheme="minorHAnsi" w:hAnsiTheme="minorHAnsi" w:cs="Calibri"/>
+          <w:sz w:val="22"/>
+          <w:szCs w:val="22"/>
+          <w:lang w:val="es-MX"/>
+        </w:rPr>
+      </w:pPr>
+      <w:r>
+        <w:rPr>
+          <w:rFonts w:asciiTheme="minorHAnsi" w:eastAsiaTheme="minorHAnsi" w:hAnsiTheme="minorHAnsi" w:cs="Calibri"/>
+          <w:sz w:val="22"/>
+          <w:szCs w:val="22"/>
+          <w:lang w:val="es-MX"/>
+        </w:rPr>
+        <w:t xml:space="preserve">Se ven a simple vista idénticos, sin </w:t>
+      </w:r>
+      <w:proofErr w:type="gramStart"/>
+      <w:r>
+        <w:rPr>
+          <w:rFonts w:asciiTheme="minorHAnsi" w:eastAsiaTheme="minorHAnsi" w:hAnsiTheme="minorHAnsi" w:cs="Calibri"/>
+          <w:sz w:val="22"/>
+          <w:szCs w:val="22"/>
+          <w:lang w:val="es-MX"/>
+        </w:rPr>
+        <w:t>embargo</w:t>
+      </w:r>
+      <w:proofErr w:type="gramEnd"/>
+      <w:r>
+        <w:rPr>
+          <w:rFonts w:asciiTheme="minorHAnsi" w:eastAsiaTheme="minorHAnsi" w:hAnsiTheme="minorHAnsi" w:cs="Calibri"/>
+          <w:sz w:val="22"/>
+          <w:szCs w:val="22"/>
+          <w:lang w:val="es-MX"/>
+        </w:rPr>
+        <w:t xml:space="preserve"> la practicidad de un ambiente integrado a AWS da nuevas herramientas a desarrolladores de </w:t>
+      </w:r>
+      <w:proofErr w:type="spellStart"/>
+      <w:r>
+        <w:rPr>
+          <w:rFonts w:asciiTheme="minorHAnsi" w:eastAsiaTheme="minorHAnsi" w:hAnsiTheme="minorHAnsi" w:cs="Calibri"/>
+          <w:sz w:val="22"/>
+          <w:szCs w:val="22"/>
+          <w:lang w:val="es-MX"/>
+        </w:rPr>
+        <w:t>cloud</w:t>
+      </w:r>
+      <w:proofErr w:type="spellEnd"/>
+      <w:r>
+        <w:rPr>
+          <w:rFonts w:asciiTheme="minorHAnsi" w:eastAsiaTheme="minorHAnsi" w:hAnsiTheme="minorHAnsi" w:cs="Calibri"/>
+          <w:sz w:val="22"/>
+          <w:szCs w:val="22"/>
+          <w:lang w:val="es-MX"/>
+        </w:rPr>
+        <w:t xml:space="preserve">. </w:t>
+      </w:r>
+    </w:p>
+    <w:p>
+      <w:pPr>
+        <w:autoSpaceDE w:val="0"/>
+        <w:autoSpaceDN w:val="0"/>
+        <w:adjustRightInd w:val="0"/>
+        <w:rPr>
+          <w:rFonts w:asciiTheme="minorHAnsi" w:eastAsiaTheme="minorHAnsi" w:hAnsiTheme="minorHAnsi" w:cs="Calibri"/>
+          <w:sz w:val="22"/>
+          <w:szCs w:val="22"/>
+          <w:lang w:val="es-MX"/>
+        </w:rPr>
+      </w:pPr>
+    </w:p>
+    <w:p>
+      <w:pPr>
+        <w:rPr>
+          <w:rFonts w:asciiTheme="minorHAnsi" w:hAnsiTheme="minorHAnsi"/>
+          <w:lang w:val="es-MX"/>
+        </w:rPr>
+      </w:pPr>
+      <w:r>
+        <w:rPr>
+          <w:rFonts w:asciiTheme="minorHAnsi" w:eastAsiaTheme="minorHAnsi" w:hAnsiTheme="minorHAnsi" w:cs="Calibri"/>
+          <w:sz w:val="22"/>
+          <w:szCs w:val="22"/>
+          <w:lang w:val="es-MX"/>
+        </w:rPr>
+        <w:t>Evidencia de la práctica</w:t>
+      </w:r>
+    </w:p>
+    <w:p>
+      <w:pPr>
+        <w:rPr>
+          <w:rFonts w:asciiTheme="minorHAnsi" w:hAnsiTheme="minorHAnsi"/>
+          <w:lang w:val="es-ES"/>
+        </w:rPr>
+      </w:pPr>
+    </w:p>
+    <w:p>
+      <w:pPr>
         <w:pStyle w:val="Heading1"/>
         <w:rPr>
-          <w:lang w:val="es-ES"/>
-        </w:rPr>
-      </w:pPr>
-      <w:r>
-        <w:rPr>
-          <w:lang w:val="es-ES"/>
-        </w:rPr>
-        <w:t>Experimentos</w:t>
-      </w:r>
-      <w:r>
-        <w:rPr>
-          <w:lang w:val="es-ES"/>
+          <w:rFonts w:asciiTheme="minorHAnsi" w:hAnsiTheme="minorHAnsi"/>
+          <w:lang w:val="es-ES"/>
+        </w:rPr>
+      </w:pPr>
+      <w:r>
+        <w:rPr>
+          <w:rFonts w:asciiTheme="minorHAnsi" w:hAnsiTheme="minorHAnsi"/>
+        </w:rPr>
+        <w:t>Experimentos y Resultados</w:t>
+      </w:r>
+      <w:r>
+        <w:rPr>
+          <w:rFonts w:asciiTheme="minorHAnsi" w:hAnsiTheme="minorHAnsi"/>
+          <w:lang w:val="es-ES"/>
+        </w:rPr>
+        <w:t>.</w:t>
+      </w:r>
+    </w:p>
+    <w:p>
+      <w:pPr>
+        <w:rPr>
+          <w:rFonts w:asciiTheme="minorHAnsi" w:hAnsiTheme="minorHAnsi"/>
+          <w:lang w:val="es-ES"/>
+        </w:rPr>
+      </w:pPr>
+    </w:p>
+    <w:p>
+      <w:pPr>
+        <w:pStyle w:val="Heading2"/>
+        <w:rPr>
+          <w:rFonts w:asciiTheme="minorHAnsi" w:hAnsiTheme="minorHAnsi"/>
+          <w:lang w:val="es-ES"/>
+        </w:rPr>
+      </w:pPr>
+      <w:r>
+        <w:rPr>
+          <w:rFonts w:asciiTheme="minorHAnsi" w:hAnsiTheme="minorHAnsi"/>
+          <w:lang w:val="es-ES"/>
+        </w:rPr>
+        <w:lastRenderedPageBreak/>
+        <w:t>Configurar un repositorio local</w:t>
+      </w:r>
+    </w:p>
+    <w:p>
+      <w:pPr>
+        <w:rPr>
+          <w:rFonts w:asciiTheme="minorHAnsi" w:hAnsiTheme="minorHAnsi"/>
+          <w:lang w:val="es-ES"/>
+        </w:rPr>
+      </w:pPr>
+      <w:r>
+        <w:rPr>
+          <w:rFonts w:asciiTheme="minorHAnsi" w:hAnsiTheme="minorHAnsi"/>
+          <w:noProof/>
+        </w:rPr>
+        <w:drawing>
+          <wp:inline distT="0" distB="0" distL="0" distR="0" wp14:anchorId="4BEFE7AE" wp14:editId="4D97CD1C">
+            <wp:extent cx="4914900" cy="4943475"/>
+            <wp:effectExtent l="0" t="0" r="0" b="9525"/>
+            <wp:docPr id="8" name="Picture 8"/>
+            <wp:cNvGraphicFramePr>
+              <a:graphicFrameLocks xmlns:a="http://schemas.openxmlformats.org/drawingml/2006/main" noChangeAspect="1"/>
+            </wp:cNvGraphicFramePr>
+            <a:graphic xmlns:a="http://schemas.openxmlformats.org/drawingml/2006/main">
+              <a:graphicData uri="http://schemas.openxmlformats.org/drawingml/2006/picture">
+                <pic:pic xmlns:pic="http://schemas.openxmlformats.org/drawingml/2006/picture">
+                  <pic:nvPicPr>
+                    <pic:cNvPr id="1" name=""/>
+                    <pic:cNvPicPr/>
+                  </pic:nvPicPr>
+                  <pic:blipFill>
+                    <a:blip r:embed="rId15"/>
+                    <a:stretch>
+                      <a:fillRect/>
+                    </a:stretch>
+                  </pic:blipFill>
+                  <pic:spPr>
+                    <a:xfrm>
+                      <a:off x="0" y="0"/>
+                      <a:ext cx="4914900" cy="4943475"/>
+                    </a:xfrm>
+                    <a:prstGeom prst="rect">
+                      <a:avLst/>
+                    </a:prstGeom>
+                  </pic:spPr>
+                </pic:pic>
+              </a:graphicData>
+            </a:graphic>
+          </wp:inline>
+        </w:drawing>
+      </w:r>
+    </w:p>
+    <w:p>
+      <w:pPr>
+        <w:rPr>
+          <w:rFonts w:asciiTheme="minorHAnsi" w:hAnsiTheme="minorHAnsi"/>
+          <w:lang w:val="es-ES"/>
+        </w:rPr>
+      </w:pPr>
+    </w:p>
+    <w:p>
+      <w:pPr>
+        <w:rPr>
+          <w:rFonts w:asciiTheme="minorHAnsi" w:hAnsiTheme="minorHAnsi"/>
+          <w:lang w:val="es-ES"/>
+        </w:rPr>
+      </w:pPr>
+      <w:r>
+        <w:rPr>
+          <w:rFonts w:asciiTheme="minorHAnsi" w:hAnsiTheme="minorHAnsi"/>
+          <w:noProof/>
+        </w:rPr>
+        <w:lastRenderedPageBreak/>
+        <w:drawing>
+          <wp:inline distT="0" distB="0" distL="0" distR="0" wp14:anchorId="53A48F46" wp14:editId="6B19640B">
+            <wp:extent cx="4505325" cy="5400675"/>
+            <wp:effectExtent l="0" t="0" r="9525" b="9525"/>
+            <wp:docPr id="9" name="Picture 9"/>
+            <wp:cNvGraphicFramePr>
+              <a:graphicFrameLocks xmlns:a="http://schemas.openxmlformats.org/drawingml/2006/main" noChangeAspect="1"/>
+            </wp:cNvGraphicFramePr>
+            <a:graphic xmlns:a="http://schemas.openxmlformats.org/drawingml/2006/main">
+              <a:graphicData uri="http://schemas.openxmlformats.org/drawingml/2006/picture">
+                <pic:pic xmlns:pic="http://schemas.openxmlformats.org/drawingml/2006/picture">
+                  <pic:nvPicPr>
+                    <pic:cNvPr id="1" name=""/>
+                    <pic:cNvPicPr/>
+                  </pic:nvPicPr>
+                  <pic:blipFill>
+                    <a:blip r:embed="rId16"/>
+                    <a:stretch>
+                      <a:fillRect/>
+                    </a:stretch>
+                  </pic:blipFill>
+                  <pic:spPr>
+                    <a:xfrm>
+                      <a:off x="0" y="0"/>
+                      <a:ext cx="4505325" cy="5400675"/>
+                    </a:xfrm>
+                    <a:prstGeom prst="rect">
+                      <a:avLst/>
+                    </a:prstGeom>
+                  </pic:spPr>
+                </pic:pic>
+              </a:graphicData>
+            </a:graphic>
+          </wp:inline>
+        </w:drawing>
+      </w:r>
+    </w:p>
+    <w:p>
+      <w:pPr>
+        <w:pStyle w:val="Heading2"/>
+        <w:rPr>
+          <w:rFonts w:asciiTheme="minorHAnsi" w:hAnsiTheme="minorHAnsi"/>
+          <w:lang w:val="es-ES"/>
+        </w:rPr>
+      </w:pPr>
+      <w:r>
+        <w:rPr>
+          <w:rFonts w:asciiTheme="minorHAnsi" w:hAnsiTheme="minorHAnsi"/>
+          <w:lang w:val="es-ES"/>
+        </w:rPr>
+        <w:t xml:space="preserve">Configurando repositorio en Git </w:t>
+      </w:r>
+    </w:p>
+    <w:p>
+      <w:pPr>
+        <w:pStyle w:val="NoSpacing"/>
+        <w:rPr>
+          <w:rFonts w:asciiTheme="minorHAnsi" w:hAnsiTheme="minorHAnsi"/>
+        </w:rPr>
+      </w:pPr>
+      <w:proofErr w:type="spellStart"/>
+      <w:r>
+        <w:rPr>
+          <w:rFonts w:asciiTheme="minorHAnsi" w:hAnsiTheme="minorHAnsi"/>
+        </w:rPr>
+        <w:t>Creando</w:t>
+      </w:r>
+      <w:proofErr w:type="spellEnd"/>
+      <w:r>
+        <w:rPr>
+          <w:rFonts w:asciiTheme="minorHAnsi" w:hAnsiTheme="minorHAnsi"/>
+        </w:rPr>
+        <w:t xml:space="preserve"> el </w:t>
+      </w:r>
+      <w:proofErr w:type="spellStart"/>
+      <w:r>
+        <w:rPr>
+          <w:rFonts w:asciiTheme="minorHAnsi" w:hAnsiTheme="minorHAnsi"/>
+        </w:rPr>
+        <w:t>repositorio</w:t>
+      </w:r>
+      <w:proofErr w:type="spellEnd"/>
+      <w:r>
+        <w:rPr>
+          <w:rFonts w:asciiTheme="minorHAnsi" w:hAnsiTheme="minorHAnsi"/>
         </w:rPr>
         <w:t xml:space="preserve"> </w:t>
       </w:r>
-      <w:r>
-        <w:rPr>
-          <w:lang w:val="es-ES"/>
-        </w:rPr>
-        <w:t>y Resultados.</w:t>
-      </w:r>
-    </w:p>
-    <w:p>
-      <w:pPr>
-        <w:rPr>
-          <w:lang w:val="es-ES"/>
-        </w:rPr>
-      </w:pPr>
-    </w:p>
-    <w:p>
-      <w:pPr>
-        <w:rPr>
-          <w:lang w:val="es-ES"/>
-        </w:rPr>
-      </w:pPr>
-    </w:p>
-    <w:p>
-      <w:pPr>
-        <w:rPr>
-          <w:lang w:val="es-ES"/>
-        </w:rPr>
-      </w:pPr>
-    </w:p>
-    <w:p>
-      <w:pPr>
-        <w:rPr>
-          <w:lang w:val="es-ES"/>
-        </w:rPr>
-      </w:pPr>
+      <w:proofErr w:type="spellStart"/>
+      <w:r>
+        <w:rPr>
+          <w:rFonts w:asciiTheme="minorHAnsi" w:hAnsiTheme="minorHAnsi"/>
+        </w:rPr>
+        <w:t>en</w:t>
+      </w:r>
+      <w:proofErr w:type="spellEnd"/>
+      <w:r>
+        <w:rPr>
+          <w:rFonts w:asciiTheme="minorHAnsi" w:hAnsiTheme="minorHAnsi"/>
+        </w:rPr>
+        <w:t xml:space="preserve"> Github.com</w:t>
+      </w:r>
+    </w:p>
+    <w:p>
+      <w:pPr>
+        <w:pStyle w:val="NoSpacing"/>
+        <w:rPr>
+          <w:rFonts w:asciiTheme="minorHAnsi" w:hAnsiTheme="minorHAnsi"/>
+        </w:rPr>
+      </w:pPr>
+      <w:r>
+        <w:rPr>
+          <w:rFonts w:asciiTheme="minorHAnsi" w:hAnsiTheme="minorHAnsi"/>
+        </w:rPr>
+        <w:lastRenderedPageBreak/>
+        <w:drawing>
+          <wp:inline distT="0" distB="0" distL="0" distR="0" wp14:anchorId="481FDE40" wp14:editId="099E1897">
+            <wp:extent cx="5943600" cy="3806825"/>
+            <wp:effectExtent l="0" t="0" r="0" b="3175"/>
+            <wp:docPr id="10" name="Picture 10"/>
+            <wp:cNvGraphicFramePr>
+              <a:graphicFrameLocks xmlns:a="http://schemas.openxmlformats.org/drawingml/2006/main" noChangeAspect="1"/>
+            </wp:cNvGraphicFramePr>
+            <a:graphic xmlns:a="http://schemas.openxmlformats.org/drawingml/2006/main">
+              <a:graphicData uri="http://schemas.openxmlformats.org/drawingml/2006/picture">
+                <pic:pic xmlns:pic="http://schemas.openxmlformats.org/drawingml/2006/picture">
+                  <pic:nvPicPr>
+                    <pic:cNvPr id="1" name=""/>
+                    <pic:cNvPicPr/>
+                  </pic:nvPicPr>
+                  <pic:blipFill>
+                    <a:blip r:embed="rId17"/>
+                    <a:stretch>
+                      <a:fillRect/>
+                    </a:stretch>
+                  </pic:blipFill>
+                  <pic:spPr>
+                    <a:xfrm>
+                      <a:off x="0" y="0"/>
+                      <a:ext cx="5943600" cy="3806825"/>
+                    </a:xfrm>
+                    <a:prstGeom prst="rect">
+                      <a:avLst/>
+                    </a:prstGeom>
+                  </pic:spPr>
+                </pic:pic>
+              </a:graphicData>
+            </a:graphic>
+          </wp:inline>
+        </w:drawing>
+      </w:r>
+    </w:p>
+    <w:p>
+      <w:pPr>
+        <w:pStyle w:val="NoSpacing"/>
+        <w:rPr>
+          <w:rFonts w:asciiTheme="minorHAnsi" w:hAnsiTheme="minorHAnsi"/>
+        </w:rPr>
+      </w:pPr>
+      <w:proofErr w:type="spellStart"/>
+      <w:r>
+        <w:rPr>
+          <w:rFonts w:asciiTheme="minorHAnsi" w:hAnsiTheme="minorHAnsi"/>
+        </w:rPr>
+        <w:t>Haciendo</w:t>
+      </w:r>
+      <w:proofErr w:type="spellEnd"/>
+      <w:r>
+        <w:rPr>
+          <w:rFonts w:asciiTheme="minorHAnsi" w:hAnsiTheme="minorHAnsi"/>
+        </w:rPr>
+        <w:t xml:space="preserve"> los </w:t>
+      </w:r>
+      <w:proofErr w:type="spellStart"/>
+      <w:r>
+        <w:rPr>
+          <w:rFonts w:asciiTheme="minorHAnsi" w:hAnsiTheme="minorHAnsi"/>
+        </w:rPr>
+        <w:t>cambios</w:t>
+      </w:r>
+      <w:proofErr w:type="spellEnd"/>
+      <w:r>
+        <w:rPr>
+          <w:rFonts w:asciiTheme="minorHAnsi" w:hAnsiTheme="minorHAnsi"/>
+        </w:rPr>
+        <w:t xml:space="preserve"> </w:t>
+      </w:r>
+      <w:proofErr w:type="spellStart"/>
+      <w:r>
+        <w:rPr>
+          <w:rFonts w:asciiTheme="minorHAnsi" w:hAnsiTheme="minorHAnsi"/>
+        </w:rPr>
+        <w:t>en</w:t>
+      </w:r>
+      <w:proofErr w:type="spellEnd"/>
+      <w:r>
+        <w:rPr>
+          <w:rFonts w:asciiTheme="minorHAnsi" w:hAnsiTheme="minorHAnsi"/>
+        </w:rPr>
+        <w:t xml:space="preserve"> Bash</w:t>
+      </w:r>
+    </w:p>
+    <w:p>
+      <w:pPr>
+        <w:pStyle w:val="NoSpacing"/>
+        <w:rPr>
+          <w:rFonts w:asciiTheme="minorHAnsi" w:hAnsiTheme="minorHAnsi"/>
+        </w:rPr>
+      </w:pPr>
+    </w:p>
+    <w:p>
+      <w:pPr>
+        <w:rPr>
+          <w:rFonts w:asciiTheme="minorHAnsi" w:hAnsiTheme="minorHAnsi"/>
+          <w:lang w:val="es-ES"/>
+        </w:rPr>
+      </w:pPr>
+      <w:r>
+        <w:rPr>
+          <w:rFonts w:asciiTheme="minorHAnsi" w:hAnsiTheme="minorHAnsi"/>
+          <w:noProof/>
+        </w:rPr>
+        <w:drawing>
+          <wp:inline distT="0" distB="0" distL="0" distR="0" wp14:anchorId="11221C72" wp14:editId="64A9EEBE">
+            <wp:extent cx="4724400" cy="3190875"/>
+            <wp:effectExtent l="0" t="0" r="0" b="9525"/>
+            <wp:docPr id="11" name="Picture 11"/>
+            <wp:cNvGraphicFramePr>
+              <a:graphicFrameLocks xmlns:a="http://schemas.openxmlformats.org/drawingml/2006/main" noChangeAspect="1"/>
+            </wp:cNvGraphicFramePr>
+            <a:graphic xmlns:a="http://schemas.openxmlformats.org/drawingml/2006/main">
+              <a:graphicData uri="http://schemas.openxmlformats.org/drawingml/2006/picture">
+                <pic:pic xmlns:pic="http://schemas.openxmlformats.org/drawingml/2006/picture">
+                  <pic:nvPicPr>
+                    <pic:cNvPr id="1" name=""/>
+                    <pic:cNvPicPr/>
+                  </pic:nvPicPr>
+                  <pic:blipFill>
+                    <a:blip r:embed="rId18"/>
+                    <a:stretch>
+                      <a:fillRect/>
+                    </a:stretch>
+                  </pic:blipFill>
+                  <pic:spPr>
+                    <a:xfrm>
+                      <a:off x="0" y="0"/>
+                      <a:ext cx="4724400" cy="3190875"/>
+                    </a:xfrm>
+                    <a:prstGeom prst="rect">
+                      <a:avLst/>
+                    </a:prstGeom>
+                  </pic:spPr>
+                </pic:pic>
+              </a:graphicData>
+            </a:graphic>
+          </wp:inline>
+        </w:drawing>
+      </w:r>
+    </w:p>
+    <w:p>
+      <w:pPr>
+        <w:rPr>
+          <w:rFonts w:asciiTheme="minorHAnsi" w:hAnsiTheme="minorHAnsi"/>
+          <w:lang w:val="es-ES"/>
+        </w:rPr>
+      </w:pPr>
+    </w:p>
+    <w:p>
+      <w:pPr>
+        <w:rPr>
+          <w:rFonts w:asciiTheme="minorHAnsi" w:hAnsiTheme="minorHAnsi"/>
+          <w:lang w:val="es-ES"/>
+        </w:rPr>
+      </w:pPr>
+      <w:proofErr w:type="spellStart"/>
+      <w:r>
+        <w:rPr>
+          <w:rFonts w:asciiTheme="minorHAnsi" w:hAnsiTheme="minorHAnsi"/>
+          <w:lang w:val="es-ES"/>
+        </w:rPr>
+        <w:t>Contenigo</w:t>
+      </w:r>
+      <w:proofErr w:type="spellEnd"/>
+      <w:r>
+        <w:rPr>
+          <w:rFonts w:asciiTheme="minorHAnsi" w:hAnsiTheme="minorHAnsi"/>
+          <w:lang w:val="es-ES"/>
+        </w:rPr>
+        <w:t xml:space="preserve"> de Git después de hacer </w:t>
+      </w:r>
+      <w:proofErr w:type="spellStart"/>
+      <w:r>
+        <w:rPr>
+          <w:rFonts w:asciiTheme="minorHAnsi" w:hAnsiTheme="minorHAnsi"/>
+          <w:lang w:val="es-ES"/>
+        </w:rPr>
+        <w:t>push</w:t>
+      </w:r>
+      <w:proofErr w:type="spellEnd"/>
+      <w:r>
+        <w:rPr>
+          <w:rFonts w:asciiTheme="minorHAnsi" w:hAnsiTheme="minorHAnsi"/>
+          <w:lang w:val="es-ES"/>
+        </w:rPr>
+        <w:t xml:space="preserve"> al </w:t>
+      </w:r>
+      <w:proofErr w:type="spellStart"/>
+      <w:r>
+        <w:rPr>
+          <w:rFonts w:asciiTheme="minorHAnsi" w:hAnsiTheme="minorHAnsi"/>
+          <w:lang w:val="es-ES"/>
+        </w:rPr>
+        <w:t>respositorio</w:t>
+      </w:r>
+      <w:proofErr w:type="spellEnd"/>
+      <w:r>
+        <w:rPr>
+          <w:rFonts w:asciiTheme="minorHAnsi" w:hAnsiTheme="minorHAnsi"/>
+          <w:lang w:val="es-ES"/>
+        </w:rPr>
+        <w:t xml:space="preserve"> local.</w:t>
+      </w:r>
+    </w:p>
+    <w:p>
+      <w:pPr>
+        <w:rPr>
+          <w:rFonts w:asciiTheme="minorHAnsi" w:hAnsiTheme="minorHAnsi"/>
+          <w:lang w:val="es-ES"/>
+        </w:rPr>
+      </w:pPr>
+    </w:p>
+    <w:p>
+      <w:pPr>
+        <w:rPr>
+          <w:rFonts w:asciiTheme="minorHAnsi" w:hAnsiTheme="minorHAnsi"/>
+          <w:lang w:val="es-ES"/>
+        </w:rPr>
+      </w:pPr>
+      <w:r>
+        <w:rPr>
+          <w:rFonts w:asciiTheme="minorHAnsi" w:hAnsiTheme="minorHAnsi"/>
+          <w:lang w:val="es-ES"/>
+        </w:rPr>
+        <w:t xml:space="preserve">Historial de </w:t>
+      </w:r>
+      <w:proofErr w:type="spellStart"/>
+      <w:r>
+        <w:rPr>
+          <w:rFonts w:asciiTheme="minorHAnsi" w:hAnsiTheme="minorHAnsi"/>
+          <w:lang w:val="es-ES"/>
+        </w:rPr>
+        <w:t>commits</w:t>
+      </w:r>
+      <w:proofErr w:type="spellEnd"/>
+      <w:r>
+        <w:rPr>
+          <w:rFonts w:asciiTheme="minorHAnsi" w:hAnsiTheme="minorHAnsi"/>
+          <w:lang w:val="es-ES"/>
+        </w:rPr>
+        <w:t xml:space="preserve"> y contenido del archivo.</w:t>
+      </w:r>
+    </w:p>
+    <w:p>
+      <w:pPr>
+        <w:rPr>
+          <w:rFonts w:asciiTheme="minorHAnsi" w:hAnsiTheme="minorHAnsi"/>
+          <w:lang w:val="es-ES"/>
+        </w:rPr>
+      </w:pPr>
+      <w:r>
+        <w:rPr>
+          <w:rFonts w:asciiTheme="minorHAnsi" w:hAnsiTheme="minorHAnsi"/>
+          <w:noProof/>
+        </w:rPr>
+        <w:lastRenderedPageBreak/>
+        <w:drawing>
+          <wp:inline distT="0" distB="0" distL="0" distR="0" wp14:anchorId="6638EB1A" wp14:editId="30A03CDB">
+            <wp:extent cx="5943600" cy="2628900"/>
+            <wp:effectExtent l="0" t="0" r="0" b="0"/>
+            <wp:docPr id="12" name="Picture 12"/>
+            <wp:cNvGraphicFramePr>
+              <a:graphicFrameLocks xmlns:a="http://schemas.openxmlformats.org/drawingml/2006/main" noChangeAspect="1"/>
+            </wp:cNvGraphicFramePr>
+            <a:graphic xmlns:a="http://schemas.openxmlformats.org/drawingml/2006/main">
+              <a:graphicData uri="http://schemas.openxmlformats.org/drawingml/2006/picture">
+                <pic:pic xmlns:pic="http://schemas.openxmlformats.org/drawingml/2006/picture">
+                  <pic:nvPicPr>
+                    <pic:cNvPr id="1" name=""/>
+                    <pic:cNvPicPr/>
+                  </pic:nvPicPr>
+                  <pic:blipFill>
+                    <a:blip r:embed="rId19"/>
+                    <a:stretch>
+                      <a:fillRect/>
+                    </a:stretch>
+                  </pic:blipFill>
+                  <pic:spPr>
+                    <a:xfrm>
+                      <a:off x="0" y="0"/>
+                      <a:ext cx="5943600" cy="2628900"/>
+                    </a:xfrm>
+                    <a:prstGeom prst="rect">
+                      <a:avLst/>
+                    </a:prstGeom>
+                  </pic:spPr>
+                </pic:pic>
+              </a:graphicData>
+            </a:graphic>
+          </wp:inline>
+        </w:drawing>
+      </w:r>
+    </w:p>
+    <w:p>
+      <w:pPr>
+        <w:rPr>
+          <w:rFonts w:asciiTheme="minorHAnsi" w:hAnsiTheme="minorHAnsi"/>
+          <w:lang w:val="es-ES"/>
+        </w:rPr>
+      </w:pPr>
+      <w:r>
+        <w:rPr>
+          <w:rFonts w:asciiTheme="minorHAnsi" w:hAnsiTheme="minorHAnsi"/>
+          <w:noProof/>
+        </w:rPr>
+        <w:drawing>
+          <wp:inline distT="0" distB="0" distL="0" distR="0" wp14:anchorId="0E4B736E" wp14:editId="7F97FC94">
+            <wp:extent cx="5943600" cy="2214880"/>
+            <wp:effectExtent l="0" t="0" r="0" b="0"/>
+            <wp:docPr id="13" name="Picture 13"/>
+            <wp:cNvGraphicFramePr>
+              <a:graphicFrameLocks xmlns:a="http://schemas.openxmlformats.org/drawingml/2006/main" noChangeAspect="1"/>
+            </wp:cNvGraphicFramePr>
+            <a:graphic xmlns:a="http://schemas.openxmlformats.org/drawingml/2006/main">
+              <a:graphicData uri="http://schemas.openxmlformats.org/drawingml/2006/picture">
+                <pic:pic xmlns:pic="http://schemas.openxmlformats.org/drawingml/2006/picture">
+                  <pic:nvPicPr>
+                    <pic:cNvPr id="1" name=""/>
+                    <pic:cNvPicPr/>
+                  </pic:nvPicPr>
+                  <pic:blipFill>
+                    <a:blip r:embed="rId20"/>
+                    <a:stretch>
+                      <a:fillRect/>
+                    </a:stretch>
+                  </pic:blipFill>
+                  <pic:spPr>
+                    <a:xfrm>
+                      <a:off x="0" y="0"/>
+                      <a:ext cx="5943600" cy="2214880"/>
+                    </a:xfrm>
+                    <a:prstGeom prst="rect">
+                      <a:avLst/>
+                    </a:prstGeom>
+                  </pic:spPr>
+                </pic:pic>
+              </a:graphicData>
+            </a:graphic>
+          </wp:inline>
+        </w:drawing>
+      </w:r>
+    </w:p>
+    <w:p>
+      <w:pPr>
+        <w:pStyle w:val="Heading2"/>
+        <w:rPr>
+          <w:rFonts w:asciiTheme="minorHAnsi" w:hAnsiTheme="minorHAnsi"/>
+          <w:lang w:val="es-ES"/>
+        </w:rPr>
+      </w:pPr>
+      <w:r>
+        <w:rPr>
+          <w:rFonts w:asciiTheme="minorHAnsi" w:hAnsiTheme="minorHAnsi"/>
+          <w:lang w:val="es-ES"/>
+        </w:rPr>
+        <w:t xml:space="preserve">Configurar repositorio en </w:t>
+      </w:r>
+      <w:proofErr w:type="spellStart"/>
+      <w:r>
+        <w:rPr>
+          <w:rFonts w:asciiTheme="minorHAnsi" w:hAnsiTheme="minorHAnsi"/>
+          <w:lang w:val="es-ES"/>
+        </w:rPr>
+        <w:t>CodeCommit</w:t>
+      </w:r>
+      <w:proofErr w:type="spellEnd"/>
+    </w:p>
+    <w:p>
+      <w:pPr>
+        <w:rPr>
+          <w:rFonts w:asciiTheme="minorHAnsi" w:hAnsiTheme="minorHAnsi"/>
+          <w:lang w:val="es-ES"/>
+        </w:rPr>
+      </w:pPr>
+    </w:p>
+    <w:p>
+      <w:pPr>
+        <w:rPr>
+          <w:rFonts w:asciiTheme="minorHAnsi" w:hAnsiTheme="minorHAnsi"/>
+          <w:lang w:val="es-ES"/>
+        </w:rPr>
+      </w:pPr>
+      <w:r>
+        <w:rPr>
+          <w:rFonts w:asciiTheme="minorHAnsi" w:hAnsiTheme="minorHAnsi"/>
+          <w:lang w:val="es-ES"/>
+        </w:rPr>
+        <w:t>Creando repositorio</w:t>
+      </w:r>
+    </w:p>
+    <w:p>
+      <w:pPr>
+        <w:rPr>
+          <w:rFonts w:asciiTheme="minorHAnsi" w:hAnsiTheme="minorHAnsi"/>
+          <w:lang w:val="es-ES"/>
+        </w:rPr>
+      </w:pPr>
+      <w:r>
+        <w:rPr>
+          <w:rFonts w:asciiTheme="minorHAnsi" w:hAnsiTheme="minorHAnsi"/>
+          <w:noProof/>
+        </w:rPr>
+        <w:lastRenderedPageBreak/>
+        <w:drawing>
+          <wp:inline distT="0" distB="0" distL="0" distR="0" wp14:anchorId="04C1ADC2" wp14:editId="1533A5D9">
+            <wp:extent cx="5943600" cy="3077845"/>
+            <wp:effectExtent l="0" t="0" r="0" b="8255"/>
+            <wp:docPr id="15" name="Picture 15"/>
+            <wp:cNvGraphicFramePr>
+              <a:graphicFrameLocks xmlns:a="http://schemas.openxmlformats.org/drawingml/2006/main" noChangeAspect="1"/>
+            </wp:cNvGraphicFramePr>
+            <a:graphic xmlns:a="http://schemas.openxmlformats.org/drawingml/2006/main">
+              <a:graphicData uri="http://schemas.openxmlformats.org/drawingml/2006/picture">
+                <pic:pic xmlns:pic="http://schemas.openxmlformats.org/drawingml/2006/picture">
+                  <pic:nvPicPr>
+                    <pic:cNvPr id="1" name=""/>
+                    <pic:cNvPicPr/>
+                  </pic:nvPicPr>
+                  <pic:blipFill>
+                    <a:blip r:embed="rId21"/>
+                    <a:stretch>
+                      <a:fillRect/>
+                    </a:stretch>
+                  </pic:blipFill>
+                  <pic:spPr>
+                    <a:xfrm>
+                      <a:off x="0" y="0"/>
+                      <a:ext cx="5943600" cy="3077845"/>
+                    </a:xfrm>
+                    <a:prstGeom prst="rect">
+                      <a:avLst/>
+                    </a:prstGeom>
+                  </pic:spPr>
+                </pic:pic>
+              </a:graphicData>
+            </a:graphic>
+          </wp:inline>
+        </w:drawing>
+      </w:r>
+    </w:p>
+    <w:p>
+      <w:pPr>
+        <w:rPr>
+          <w:rFonts w:asciiTheme="minorHAnsi" w:hAnsiTheme="minorHAnsi"/>
+          <w:lang w:val="es-ES"/>
+        </w:rPr>
+      </w:pPr>
+      <w:r>
+        <w:rPr>
+          <w:rFonts w:asciiTheme="minorHAnsi" w:hAnsiTheme="minorHAnsi"/>
+          <w:noProof/>
+        </w:rPr>
+        <w:drawing>
+          <wp:inline distT="0" distB="0" distL="0" distR="0" wp14:anchorId="796E3C69" wp14:editId="15108C65">
+            <wp:extent cx="5943600" cy="1635760"/>
+            <wp:effectExtent l="0" t="0" r="0" b="2540"/>
+            <wp:docPr id="16" name="Picture 16"/>
+            <wp:cNvGraphicFramePr>
+              <a:graphicFrameLocks xmlns:a="http://schemas.openxmlformats.org/drawingml/2006/main" noChangeAspect="1"/>
+            </wp:cNvGraphicFramePr>
+            <a:graphic xmlns:a="http://schemas.openxmlformats.org/drawingml/2006/main">
+              <a:graphicData uri="http://schemas.openxmlformats.org/drawingml/2006/picture">
+                <pic:pic xmlns:pic="http://schemas.openxmlformats.org/drawingml/2006/picture">
+                  <pic:nvPicPr>
+                    <pic:cNvPr id="1" name=""/>
+                    <pic:cNvPicPr/>
+                  </pic:nvPicPr>
+                  <pic:blipFill>
+                    <a:blip r:embed="rId22"/>
+                    <a:stretch>
+                      <a:fillRect/>
+                    </a:stretch>
+                  </pic:blipFill>
+                  <pic:spPr>
+                    <a:xfrm>
+                      <a:off x="0" y="0"/>
+                      <a:ext cx="5943600" cy="1635760"/>
+                    </a:xfrm>
+                    <a:prstGeom prst="rect">
+                      <a:avLst/>
+                    </a:prstGeom>
+                  </pic:spPr>
+                </pic:pic>
+              </a:graphicData>
+            </a:graphic>
+          </wp:inline>
+        </w:drawing>
+      </w:r>
+    </w:p>
+    <w:p>
+      <w:pPr>
+        <w:rPr>
+          <w:rFonts w:asciiTheme="minorHAnsi" w:hAnsiTheme="minorHAnsi"/>
+          <w:lang w:val="es-ES"/>
+        </w:rPr>
+      </w:pPr>
+      <w:r>
+        <w:rPr>
+          <w:rFonts w:asciiTheme="minorHAnsi" w:hAnsiTheme="minorHAnsi"/>
+          <w:lang w:val="es-ES"/>
+        </w:rPr>
+        <w:t xml:space="preserve">Comando para subir archivos desde </w:t>
+      </w:r>
+      <w:proofErr w:type="spellStart"/>
+      <w:r>
+        <w:rPr>
+          <w:rFonts w:asciiTheme="minorHAnsi" w:hAnsiTheme="minorHAnsi"/>
+          <w:lang w:val="es-ES"/>
+        </w:rPr>
+        <w:t>bash</w:t>
+      </w:r>
+      <w:proofErr w:type="spellEnd"/>
+    </w:p>
+    <w:p>
+      <w:pPr>
+        <w:rPr>
+          <w:rFonts w:asciiTheme="minorHAnsi" w:hAnsiTheme="minorHAnsi"/>
+          <w:lang w:val="es-ES"/>
+        </w:rPr>
+      </w:pPr>
+    </w:p>
+    <w:p>
+      <w:pPr>
+        <w:rPr>
+          <w:rFonts w:asciiTheme="minorHAnsi" w:hAnsiTheme="minorHAnsi"/>
+          <w:lang w:val="es-ES"/>
+        </w:rPr>
+      </w:pPr>
+      <w:r>
+        <w:rPr>
+          <w:rFonts w:asciiTheme="minorHAnsi" w:hAnsiTheme="minorHAnsi"/>
+          <w:noProof/>
+        </w:rPr>
+        <w:drawing>
+          <wp:inline distT="0" distB="0" distL="0" distR="0" wp14:anchorId="36E6C919" wp14:editId="4EBD85B8">
+            <wp:extent cx="5391150" cy="2162175"/>
+            <wp:effectExtent l="0" t="0" r="0" b="9525"/>
+            <wp:docPr id="17" name="Picture 17"/>
+            <wp:cNvGraphicFramePr>
+              <a:graphicFrameLocks xmlns:a="http://schemas.openxmlformats.org/drawingml/2006/main" noChangeAspect="1"/>
+            </wp:cNvGraphicFramePr>
+            <a:graphic xmlns:a="http://schemas.openxmlformats.org/drawingml/2006/main">
+              <a:graphicData uri="http://schemas.openxmlformats.org/drawingml/2006/picture">
+                <pic:pic xmlns:pic="http://schemas.openxmlformats.org/drawingml/2006/picture">
+                  <pic:nvPicPr>
+                    <pic:cNvPr id="1" name=""/>
+                    <pic:cNvPicPr/>
+                  </pic:nvPicPr>
+                  <pic:blipFill>
+                    <a:blip r:embed="rId23"/>
+                    <a:stretch>
+                      <a:fillRect/>
+                    </a:stretch>
+                  </pic:blipFill>
+                  <pic:spPr>
+                    <a:xfrm>
+                      <a:off x="0" y="0"/>
+                      <a:ext cx="5391150" cy="2162175"/>
+                    </a:xfrm>
+                    <a:prstGeom prst="rect">
+                      <a:avLst/>
+                    </a:prstGeom>
+                  </pic:spPr>
+                </pic:pic>
+              </a:graphicData>
+            </a:graphic>
+          </wp:inline>
+        </w:drawing>
+      </w:r>
+    </w:p>
+    <w:p>
+      <w:pPr>
+        <w:rPr>
+          <w:rFonts w:asciiTheme="minorHAnsi" w:hAnsiTheme="minorHAnsi"/>
+          <w:lang w:val="es-ES"/>
+        </w:rPr>
+      </w:pPr>
+    </w:p>
+    <w:p>
+      <w:pPr>
+        <w:rPr>
+          <w:rFonts w:asciiTheme="minorHAnsi" w:hAnsiTheme="minorHAnsi"/>
+          <w:lang w:val="es-ES"/>
+        </w:rPr>
+      </w:pPr>
+    </w:p>
+    <w:p>
+      <w:pPr>
+        <w:rPr>
+          <w:rFonts w:asciiTheme="minorHAnsi" w:hAnsiTheme="minorHAnsi"/>
+          <w:lang w:val="es-ES"/>
+        </w:rPr>
+      </w:pPr>
+      <w:r>
+        <w:rPr>
+          <w:rFonts w:asciiTheme="minorHAnsi" w:hAnsiTheme="minorHAnsi"/>
+          <w:lang w:val="es-ES"/>
+        </w:rPr>
+        <w:t xml:space="preserve">Verificación de archivos en plataforma </w:t>
+      </w:r>
+      <w:proofErr w:type="spellStart"/>
+      <w:r>
+        <w:rPr>
+          <w:rFonts w:asciiTheme="minorHAnsi" w:hAnsiTheme="minorHAnsi"/>
+          <w:lang w:val="es-ES"/>
+        </w:rPr>
+        <w:t>Aws</w:t>
+      </w:r>
+      <w:proofErr w:type="spellEnd"/>
+    </w:p>
+    <w:p>
+      <w:pPr>
+        <w:rPr>
+          <w:rFonts w:asciiTheme="minorHAnsi" w:hAnsiTheme="minorHAnsi"/>
+          <w:lang w:val="es-ES"/>
+        </w:rPr>
+      </w:pPr>
+      <w:r>
+        <w:rPr>
+          <w:rFonts w:asciiTheme="minorHAnsi" w:hAnsiTheme="minorHAnsi"/>
+          <w:noProof/>
+        </w:rPr>
+        <w:lastRenderedPageBreak/>
+        <w:drawing>
+          <wp:inline distT="0" distB="0" distL="0" distR="0" wp14:anchorId="57BFC22D" wp14:editId="72892C7C">
+            <wp:extent cx="5943600" cy="1842770"/>
+            <wp:effectExtent l="0" t="0" r="0" b="5080"/>
+            <wp:docPr id="18" name="Picture 18"/>
+            <wp:cNvGraphicFramePr>
+              <a:graphicFrameLocks xmlns:a="http://schemas.openxmlformats.org/drawingml/2006/main" noChangeAspect="1"/>
+            </wp:cNvGraphicFramePr>
+            <a:graphic xmlns:a="http://schemas.openxmlformats.org/drawingml/2006/main">
+              <a:graphicData uri="http://schemas.openxmlformats.org/drawingml/2006/picture">
+                <pic:pic xmlns:pic="http://schemas.openxmlformats.org/drawingml/2006/picture">
+                  <pic:nvPicPr>
+                    <pic:cNvPr id="1" name=""/>
+                    <pic:cNvPicPr/>
+                  </pic:nvPicPr>
+                  <pic:blipFill>
+                    <a:blip r:embed="rId24"/>
+                    <a:stretch>
+                      <a:fillRect/>
+                    </a:stretch>
+                  </pic:blipFill>
+                  <pic:spPr>
+                    <a:xfrm>
+                      <a:off x="0" y="0"/>
+                      <a:ext cx="5943600" cy="1842770"/>
+                    </a:xfrm>
+                    <a:prstGeom prst="rect">
+                      <a:avLst/>
+                    </a:prstGeom>
+                  </pic:spPr>
+                </pic:pic>
+              </a:graphicData>
+            </a:graphic>
+          </wp:inline>
+        </w:drawing>
+      </w:r>
+    </w:p>
+    <w:p>
+      <w:pPr>
+        <w:rPr>
+          <w:rFonts w:asciiTheme="minorHAnsi" w:hAnsiTheme="minorHAnsi"/>
+          <w:lang w:val="es-ES"/>
+        </w:rPr>
+      </w:pPr>
+    </w:p>
+    <w:p>
+      <w:pPr>
+        <w:rPr>
+          <w:rFonts w:asciiTheme="minorHAnsi" w:hAnsiTheme="minorHAnsi"/>
+          <w:lang w:val="es-ES"/>
+        </w:rPr>
+      </w:pPr>
+      <w:r>
+        <w:rPr>
+          <w:rFonts w:asciiTheme="minorHAnsi" w:hAnsiTheme="minorHAnsi"/>
+          <w:noProof/>
+        </w:rPr>
+        <w:drawing>
+          <wp:inline distT="0" distB="0" distL="0" distR="0" wp14:anchorId="137C7FB8" wp14:editId="2A3C7443">
+            <wp:extent cx="5943600" cy="3136900"/>
+            <wp:effectExtent l="0" t="0" r="0" b="6350"/>
+            <wp:docPr id="19" name="Picture 19"/>
+            <wp:cNvGraphicFramePr>
+              <a:graphicFrameLocks xmlns:a="http://schemas.openxmlformats.org/drawingml/2006/main" noChangeAspect="1"/>
+            </wp:cNvGraphicFramePr>
+            <a:graphic xmlns:a="http://schemas.openxmlformats.org/drawingml/2006/main">
+              <a:graphicData uri="http://schemas.openxmlformats.org/drawingml/2006/picture">
+                <pic:pic xmlns:pic="http://schemas.openxmlformats.org/drawingml/2006/picture">
+                  <pic:nvPicPr>
+                    <pic:cNvPr id="1" name=""/>
+                    <pic:cNvPicPr/>
+                  </pic:nvPicPr>
+                  <pic:blipFill>
+                    <a:blip r:embed="rId25"/>
+                    <a:stretch>
+                      <a:fillRect/>
+                    </a:stretch>
+                  </pic:blipFill>
+                  <pic:spPr>
+                    <a:xfrm>
+                      <a:off x="0" y="0"/>
+                      <a:ext cx="5943600" cy="3136900"/>
+                    </a:xfrm>
+                    <a:prstGeom prst="rect">
+                      <a:avLst/>
+                    </a:prstGeom>
+                  </pic:spPr>
+                </pic:pic>
+              </a:graphicData>
+            </a:graphic>
+          </wp:inline>
+        </w:drawing>
+      </w:r>
     </w:p>
     <w:p>
       <w:pPr>
         <w:pStyle w:val="Heading1"/>
         <w:rPr>
-          <w:lang w:val="es-ES"/>
-        </w:rPr>
-      </w:pPr>
-      <w:r>
-        <w:rPr>
+          <w:rFonts w:asciiTheme="minorHAnsi" w:hAnsiTheme="minorHAnsi"/>
+          <w:lang w:val="es-ES"/>
+        </w:rPr>
+      </w:pPr>
+      <w:r>
+        <w:rPr>
+          <w:rFonts w:asciiTheme="minorHAnsi" w:hAnsiTheme="minorHAnsi"/>
           <w:lang w:val="es-ES"/>
         </w:rPr>
         <w:t>Costo</w:t>
       </w:r>
+    </w:p>
+    <w:p>
+      <w:pPr>
+        <w:rPr>
+          <w:rFonts w:asciiTheme="minorHAnsi" w:hAnsiTheme="minorHAnsi"/>
+          <w:lang w:val="es-ES"/>
+        </w:rPr>
+      </w:pPr>
+    </w:p>
+    <w:p>
+      <w:pPr>
+        <w:rPr>
+          <w:rFonts w:asciiTheme="minorHAnsi" w:hAnsiTheme="minorHAnsi"/>
+          <w:lang w:val="es-ES"/>
+        </w:rPr>
+      </w:pPr>
+      <w:r>
+        <w:rPr>
+          <w:rFonts w:asciiTheme="minorHAnsi" w:hAnsiTheme="minorHAnsi"/>
+          <w:lang w:val="es-ES"/>
+        </w:rPr>
+        <w:t xml:space="preserve">Cualquier persona que disponga de una cuenta de AWS puede comenzar a usar AWS </w:t>
+      </w:r>
+      <w:proofErr w:type="spellStart"/>
+      <w:r>
+        <w:rPr>
+          <w:rFonts w:asciiTheme="minorHAnsi" w:hAnsiTheme="minorHAnsi"/>
+          <w:lang w:val="es-ES"/>
+        </w:rPr>
+        <w:t>CodeCommit</w:t>
+      </w:r>
+      <w:proofErr w:type="spellEnd"/>
+      <w:r>
+        <w:rPr>
+          <w:rFonts w:asciiTheme="minorHAnsi" w:hAnsiTheme="minorHAnsi"/>
+          <w:lang w:val="es-ES"/>
+        </w:rPr>
+        <w:t xml:space="preserve"> de forma gratuita. Su cuenta incluye 5 usuarios activos por mes sin cargo (con ciertos límites). Deberá pagar 1,00 USD por usuario activo adicional al mes.</w:t>
+      </w:r>
+    </w:p>
+    <w:p>
+      <w:pPr>
+        <w:rPr>
+          <w:rFonts w:asciiTheme="minorHAnsi" w:hAnsiTheme="minorHAnsi"/>
+          <w:lang w:val="es-ES"/>
+        </w:rPr>
+      </w:pPr>
+    </w:p>
+    <w:tbl>
+      <w:tblPr>
+        <w:tblStyle w:val="TableGrid"/>
+        <w:tblW w:w="0" w:type="auto"/>
+        <w:tblLook w:val="04A0" w:firstRow="1" w:lastRow="0" w:firstColumn="1" w:lastColumn="0" w:noHBand="0" w:noVBand="1"/>
+      </w:tblPr>
+      <w:tblGrid>
+        <w:gridCol w:w="4675"/>
+        <w:gridCol w:w="4675"/>
+      </w:tblGrid>
+      <w:tr>
+        <w:tc>
+          <w:tcPr>
+            <w:tcW w:w="4675" w:type="dxa"/>
+          </w:tcPr>
+          <w:tbl>
+            <w:tblPr>
+              <w:tblW w:w="0" w:type="auto"/>
+              <w:tblCellSpacing w:w="15" w:type="dxa"/>
+              <w:tblCellMar>
+                <w:top w:w="15" w:type="dxa"/>
+                <w:left w:w="15" w:type="dxa"/>
+                <w:bottom w:w="15" w:type="dxa"/>
+                <w:right w:w="15" w:type="dxa"/>
+              </w:tblCellMar>
+              <w:tblLook w:val="04A0" w:firstRow="1" w:lastRow="0" w:firstColumn="1" w:lastColumn="0" w:noHBand="0" w:noVBand="1"/>
+            </w:tblPr>
+            <w:tblGrid>
+              <w:gridCol w:w="2933"/>
+            </w:tblGrid>
+            <w:tr>
+              <w:trPr>
+                <w:tblHeader/>
+                <w:tblCellSpacing w:w="15" w:type="dxa"/>
+              </w:trPr>
+              <w:tc>
+                <w:tcPr>
+                  <w:tcW w:w="0" w:type="auto"/>
+                  <w:vAlign w:val="center"/>
+                  <w:hideMark/>
+                </w:tcPr>
+                <w:p>
+                  <w:pPr>
+                    <w:rPr>
+                      <w:rFonts w:asciiTheme="minorHAnsi" w:hAnsiTheme="minorHAnsi"/>
+                      <w:b/>
+                      <w:bCs/>
+                    </w:rPr>
+                  </w:pPr>
+                  <w:proofErr w:type="spellStart"/>
+                  <w:r>
+                    <w:rPr>
+                      <w:rFonts w:asciiTheme="minorHAnsi" w:hAnsiTheme="minorHAnsi"/>
+                      <w:b/>
+                      <w:bCs/>
+                    </w:rPr>
+                    <w:t>Primeros</w:t>
+                  </w:r>
+                  <w:proofErr w:type="spellEnd"/>
+                  <w:r>
+                    <w:rPr>
+                      <w:rFonts w:asciiTheme="minorHAnsi" w:hAnsiTheme="minorHAnsi"/>
+                      <w:b/>
+                      <w:bCs/>
+                    </w:rPr>
+                    <w:t xml:space="preserve"> 5 </w:t>
+                  </w:r>
+                  <w:proofErr w:type="spellStart"/>
+                  <w:r>
+                    <w:rPr>
+                      <w:rFonts w:asciiTheme="minorHAnsi" w:hAnsiTheme="minorHAnsi"/>
+                      <w:b/>
+                      <w:bCs/>
+                    </w:rPr>
+                    <w:t>usuarios</w:t>
+                  </w:r>
+                  <w:proofErr w:type="spellEnd"/>
+                  <w:r>
+                    <w:rPr>
+                      <w:rFonts w:asciiTheme="minorHAnsi" w:hAnsiTheme="minorHAnsi"/>
+                      <w:b/>
+                      <w:bCs/>
+                    </w:rPr>
+                    <w:t xml:space="preserve"> </w:t>
+                  </w:r>
+                  <w:proofErr w:type="spellStart"/>
+                  <w:r>
+                    <w:rPr>
+                      <w:rFonts w:asciiTheme="minorHAnsi" w:hAnsiTheme="minorHAnsi"/>
+                      <w:b/>
+                      <w:bCs/>
+                    </w:rPr>
+                    <w:t>activos</w:t>
+                  </w:r>
+                  <w:proofErr w:type="spellEnd"/>
+                  <w:r>
+                    <w:rPr>
+                      <w:rFonts w:asciiTheme="minorHAnsi" w:hAnsiTheme="minorHAnsi"/>
+                      <w:b/>
+                      <w:bCs/>
+                    </w:rPr>
+                    <w:t>*</w:t>
+                  </w:r>
+                </w:p>
+              </w:tc>
+            </w:tr>
+            <w:tr>
+              <w:trPr>
+                <w:tblCellSpacing w:w="15" w:type="dxa"/>
+              </w:trPr>
+              <w:tc>
+                <w:tcPr>
+                  <w:tcW w:w="0" w:type="auto"/>
+                  <w:vAlign w:val="center"/>
+                  <w:hideMark/>
+                </w:tcPr>
+                <w:p>
+                  <w:pPr>
+                    <w:rPr>
+                      <w:rFonts w:asciiTheme="minorHAnsi" w:hAnsiTheme="minorHAnsi"/>
+                    </w:rPr>
+                  </w:pPr>
+                  <w:r>
+                    <w:rPr>
+                      <w:rFonts w:asciiTheme="minorHAnsi" w:hAnsiTheme="minorHAnsi"/>
+                    </w:rPr>
+                    <w:t>0,00 USD</w:t>
+                  </w:r>
+                </w:p>
+              </w:tc>
+            </w:tr>
+          </w:tbl>
+          <w:p>
+            <w:pPr>
+              <w:spacing w:before="100" w:beforeAutospacing="1" w:after="100" w:afterAutospacing="1"/>
+              <w:rPr>
+                <w:rFonts w:asciiTheme="minorHAnsi" w:hAnsiTheme="minorHAnsi"/>
+              </w:rPr>
+            </w:pPr>
+            <w:proofErr w:type="spellStart"/>
+            <w:r>
+              <w:rPr>
+                <w:rFonts w:asciiTheme="minorHAnsi" w:hAnsiTheme="minorHAnsi"/>
+              </w:rPr>
+              <w:t>Recibe</w:t>
+            </w:r>
+            <w:proofErr w:type="spellEnd"/>
+            <w:r>
+              <w:rPr>
+                <w:rFonts w:asciiTheme="minorHAnsi" w:hAnsiTheme="minorHAnsi"/>
+              </w:rPr>
+              <w:t>:</w:t>
+            </w:r>
+          </w:p>
+          <w:p>
+            <w:pPr>
+              <w:numPr>
+                <w:ilvl w:val="0"/>
+                <w:numId w:val="19"/>
+              </w:numPr>
+              <w:spacing w:before="100" w:beforeAutospacing="1" w:after="100" w:afterAutospacing="1"/>
+              <w:rPr>
+                <w:rFonts w:asciiTheme="minorHAnsi" w:hAnsiTheme="minorHAnsi"/>
+              </w:rPr>
+            </w:pPr>
+            <w:proofErr w:type="spellStart"/>
+            <w:r>
+              <w:rPr>
+                <w:rFonts w:asciiTheme="minorHAnsi" w:hAnsiTheme="minorHAnsi"/>
+              </w:rPr>
+              <w:t>Repositorios</w:t>
+            </w:r>
+            <w:proofErr w:type="spellEnd"/>
+            <w:r>
+              <w:rPr>
+                <w:rFonts w:asciiTheme="minorHAnsi" w:hAnsiTheme="minorHAnsi"/>
+              </w:rPr>
+              <w:t xml:space="preserve"> </w:t>
+            </w:r>
+            <w:proofErr w:type="spellStart"/>
+            <w:r>
+              <w:rPr>
+                <w:rFonts w:asciiTheme="minorHAnsi" w:hAnsiTheme="minorHAnsi"/>
+              </w:rPr>
+              <w:t>ilimitados</w:t>
+            </w:r>
+            <w:proofErr w:type="spellEnd"/>
+          </w:p>
+          <w:p>
+            <w:pPr>
+              <w:numPr>
+                <w:ilvl w:val="0"/>
+                <w:numId w:val="19"/>
+              </w:numPr>
+              <w:spacing w:before="100" w:beforeAutospacing="1" w:after="100" w:afterAutospacing="1"/>
+              <w:rPr>
+                <w:rFonts w:asciiTheme="minorHAnsi" w:hAnsiTheme="minorHAnsi"/>
+              </w:rPr>
+            </w:pPr>
+            <w:r>
+              <w:rPr>
+                <w:rFonts w:asciiTheme="minorHAnsi" w:hAnsiTheme="minorHAnsi"/>
+              </w:rPr>
+              <w:t>50 GB/</w:t>
+            </w:r>
+            <w:proofErr w:type="spellStart"/>
+            <w:r>
+              <w:rPr>
+                <w:rFonts w:asciiTheme="minorHAnsi" w:hAnsiTheme="minorHAnsi"/>
+              </w:rPr>
+              <w:t>mes</w:t>
+            </w:r>
+            <w:proofErr w:type="spellEnd"/>
+            <w:r>
+              <w:rPr>
+                <w:rFonts w:asciiTheme="minorHAnsi" w:hAnsiTheme="minorHAnsi"/>
+              </w:rPr>
+              <w:t xml:space="preserve"> de </w:t>
+            </w:r>
+            <w:proofErr w:type="spellStart"/>
+            <w:r>
+              <w:rPr>
+                <w:rFonts w:asciiTheme="minorHAnsi" w:hAnsiTheme="minorHAnsi"/>
+              </w:rPr>
+              <w:t>almacenamiento</w:t>
+            </w:r>
+            <w:proofErr w:type="spellEnd"/>
+          </w:p>
+          <w:p>
+            <w:pPr>
+              <w:numPr>
+                <w:ilvl w:val="0"/>
+                <w:numId w:val="19"/>
+              </w:numPr>
+              <w:spacing w:before="100" w:beforeAutospacing="1" w:after="100" w:afterAutospacing="1"/>
+              <w:rPr>
+                <w:rFonts w:asciiTheme="minorHAnsi" w:hAnsiTheme="minorHAnsi"/>
+              </w:rPr>
+            </w:pPr>
+            <w:r>
+              <w:rPr>
+                <w:rFonts w:asciiTheme="minorHAnsi" w:hAnsiTheme="minorHAnsi"/>
+              </w:rPr>
+              <w:lastRenderedPageBreak/>
+              <w:t xml:space="preserve">10 000 solicitudes Git al </w:t>
+            </w:r>
+            <w:proofErr w:type="spellStart"/>
+            <w:r>
+              <w:rPr>
+                <w:rFonts w:asciiTheme="minorHAnsi" w:hAnsiTheme="minorHAnsi"/>
+              </w:rPr>
+              <w:t>mes</w:t>
+            </w:r>
+            <w:proofErr w:type="spellEnd"/>
+          </w:p>
+          <w:p>
+            <w:pPr>
+              <w:rPr>
+                <w:rFonts w:asciiTheme="minorHAnsi" w:hAnsiTheme="minorHAnsi"/>
+                <w:lang w:val="es-ES"/>
+              </w:rPr>
+            </w:pPr>
+          </w:p>
+        </w:tc>
+        <w:tc>
+          <w:tcPr>
+            <w:tcW w:w="4675" w:type="dxa"/>
+          </w:tcPr>
+          <w:tbl>
+            <w:tblPr>
+              <w:tblW w:w="0" w:type="auto"/>
+              <w:tblCellSpacing w:w="15" w:type="dxa"/>
+              <w:tblCellMar>
+                <w:top w:w="15" w:type="dxa"/>
+                <w:left w:w="15" w:type="dxa"/>
+                <w:bottom w:w="15" w:type="dxa"/>
+                <w:right w:w="15" w:type="dxa"/>
+              </w:tblCellMar>
+              <w:tblLook w:val="04A0" w:firstRow="1" w:lastRow="0" w:firstColumn="1" w:lastColumn="0" w:noHBand="0" w:noVBand="1"/>
+            </w:tblPr>
+            <w:tblGrid>
+              <w:gridCol w:w="3383"/>
+            </w:tblGrid>
+            <w:tr>
+              <w:trPr>
+                <w:tblHeader/>
+                <w:tblCellSpacing w:w="15" w:type="dxa"/>
+              </w:trPr>
+              <w:tc>
+                <w:tcPr>
+                  <w:tcW w:w="0" w:type="auto"/>
+                  <w:vAlign w:val="center"/>
+                  <w:hideMark/>
+                </w:tcPr>
+                <w:p>
+                  <w:pPr>
+                    <w:rPr>
+                      <w:rFonts w:asciiTheme="minorHAnsi" w:hAnsiTheme="minorHAnsi"/>
+                      <w:b/>
+                      <w:bCs/>
+                    </w:rPr>
+                  </w:pPr>
+                  <w:r>
+                    <w:rPr>
+                      <w:rFonts w:asciiTheme="minorHAnsi" w:hAnsiTheme="minorHAnsi"/>
+                      <w:b/>
+                      <w:bCs/>
+                    </w:rPr>
+                    <w:lastRenderedPageBreak/>
+                    <w:t xml:space="preserve">A </w:t>
+                  </w:r>
+                  <w:proofErr w:type="spellStart"/>
+                  <w:r>
+                    <w:rPr>
+                      <w:rFonts w:asciiTheme="minorHAnsi" w:hAnsiTheme="minorHAnsi"/>
+                      <w:b/>
+                      <w:bCs/>
+                    </w:rPr>
+                    <w:t>partir</w:t>
+                  </w:r>
+                  <w:proofErr w:type="spellEnd"/>
+                  <w:r>
+                    <w:rPr>
+                      <w:rFonts w:asciiTheme="minorHAnsi" w:hAnsiTheme="minorHAnsi"/>
+                      <w:b/>
+                      <w:bCs/>
+                    </w:rPr>
+                    <w:t xml:space="preserve"> del sexto </w:t>
+                  </w:r>
+                  <w:proofErr w:type="spellStart"/>
+                  <w:r>
+                    <w:rPr>
+                      <w:rFonts w:asciiTheme="minorHAnsi" w:hAnsiTheme="minorHAnsi"/>
+                      <w:b/>
+                      <w:bCs/>
+                    </w:rPr>
+                    <w:t>usuario</w:t>
+                  </w:r>
+                  <w:proofErr w:type="spellEnd"/>
+                  <w:r>
+                    <w:rPr>
+                      <w:rFonts w:asciiTheme="minorHAnsi" w:hAnsiTheme="minorHAnsi"/>
+                      <w:b/>
+                      <w:bCs/>
+                    </w:rPr>
+                    <w:t xml:space="preserve"> </w:t>
+                  </w:r>
+                  <w:proofErr w:type="spellStart"/>
+                  <w:r>
+                    <w:rPr>
+                      <w:rFonts w:asciiTheme="minorHAnsi" w:hAnsiTheme="minorHAnsi"/>
+                      <w:b/>
+                      <w:bCs/>
+                    </w:rPr>
+                    <w:t>activo</w:t>
+                  </w:r>
+                  <w:proofErr w:type="spellEnd"/>
+                  <w:r>
+                    <w:rPr>
+                      <w:rFonts w:asciiTheme="minorHAnsi" w:hAnsiTheme="minorHAnsi"/>
+                      <w:b/>
+                      <w:bCs/>
+                    </w:rPr>
+                    <w:t>*</w:t>
+                  </w:r>
+                </w:p>
+              </w:tc>
+            </w:tr>
+            <w:tr>
+              <w:trPr>
+                <w:tblCellSpacing w:w="15" w:type="dxa"/>
+              </w:trPr>
+              <w:tc>
+                <w:tcPr>
+                  <w:tcW w:w="0" w:type="auto"/>
+                  <w:vAlign w:val="center"/>
+                  <w:hideMark/>
+                </w:tcPr>
+                <w:p>
+                  <w:pPr>
+                    <w:rPr>
+                      <w:rFonts w:asciiTheme="minorHAnsi" w:hAnsiTheme="minorHAnsi"/>
+                    </w:rPr>
+                  </w:pPr>
+                  <w:r>
+                    <w:rPr>
+                      <w:rFonts w:asciiTheme="minorHAnsi" w:hAnsiTheme="minorHAnsi"/>
+                    </w:rPr>
+                    <w:t xml:space="preserve">1,00 USD al </w:t>
+                  </w:r>
+                  <w:proofErr w:type="spellStart"/>
+                  <w:r>
+                    <w:rPr>
+                      <w:rFonts w:asciiTheme="minorHAnsi" w:hAnsiTheme="minorHAnsi"/>
+                    </w:rPr>
+                    <w:t>mes</w:t>
+                  </w:r>
+                  <w:proofErr w:type="spellEnd"/>
+                </w:p>
+              </w:tc>
+            </w:tr>
+          </w:tbl>
+          <w:p>
+            <w:pPr>
+              <w:spacing w:before="100" w:beforeAutospacing="1" w:after="100" w:afterAutospacing="1"/>
+              <w:rPr>
+                <w:rFonts w:asciiTheme="minorHAnsi" w:hAnsiTheme="minorHAnsi"/>
+              </w:rPr>
+            </w:pPr>
+            <w:proofErr w:type="spellStart"/>
+            <w:r>
+              <w:rPr>
+                <w:rFonts w:asciiTheme="minorHAnsi" w:hAnsiTheme="minorHAnsi"/>
+              </w:rPr>
+              <w:t>Recibe</w:t>
+            </w:r>
+            <w:proofErr w:type="spellEnd"/>
+            <w:r>
+              <w:rPr>
+                <w:rFonts w:asciiTheme="minorHAnsi" w:hAnsiTheme="minorHAnsi"/>
+              </w:rPr>
+              <w:t>:</w:t>
+            </w:r>
+          </w:p>
+          <w:p>
+            <w:pPr>
+              <w:numPr>
+                <w:ilvl w:val="0"/>
+                <w:numId w:val="20"/>
+              </w:numPr>
+              <w:spacing w:before="100" w:beforeAutospacing="1" w:after="100" w:afterAutospacing="1"/>
+              <w:rPr>
+                <w:rFonts w:asciiTheme="minorHAnsi" w:hAnsiTheme="minorHAnsi"/>
+              </w:rPr>
+            </w:pPr>
+            <w:proofErr w:type="spellStart"/>
+            <w:r>
+              <w:rPr>
+                <w:rFonts w:asciiTheme="minorHAnsi" w:hAnsiTheme="minorHAnsi"/>
+              </w:rPr>
+              <w:t>Repositorios</w:t>
+            </w:r>
+            <w:proofErr w:type="spellEnd"/>
+            <w:r>
+              <w:rPr>
+                <w:rFonts w:asciiTheme="minorHAnsi" w:hAnsiTheme="minorHAnsi"/>
+              </w:rPr>
+              <w:t xml:space="preserve"> </w:t>
+            </w:r>
+            <w:proofErr w:type="spellStart"/>
+            <w:r>
+              <w:rPr>
+                <w:rFonts w:asciiTheme="minorHAnsi" w:hAnsiTheme="minorHAnsi"/>
+              </w:rPr>
+              <w:t>ilimitados</w:t>
+            </w:r>
+            <w:proofErr w:type="spellEnd"/>
+          </w:p>
+          <w:p>
+            <w:pPr>
+              <w:numPr>
+                <w:ilvl w:val="0"/>
+                <w:numId w:val="20"/>
+              </w:numPr>
+              <w:spacing w:before="100" w:beforeAutospacing="1" w:after="100" w:afterAutospacing="1"/>
+              <w:rPr>
+                <w:rFonts w:asciiTheme="minorHAnsi" w:hAnsiTheme="minorHAnsi"/>
+              </w:rPr>
+            </w:pPr>
+            <w:r>
+              <w:rPr>
+                <w:rFonts w:asciiTheme="minorHAnsi" w:hAnsiTheme="minorHAnsi"/>
+              </w:rPr>
+              <w:t>10 GB/</w:t>
+            </w:r>
+            <w:proofErr w:type="spellStart"/>
+            <w:r>
+              <w:rPr>
+                <w:rFonts w:asciiTheme="minorHAnsi" w:hAnsiTheme="minorHAnsi"/>
+              </w:rPr>
+              <w:t>mes</w:t>
+            </w:r>
+            <w:proofErr w:type="spellEnd"/>
+            <w:r>
+              <w:rPr>
+                <w:rFonts w:asciiTheme="minorHAnsi" w:hAnsiTheme="minorHAnsi"/>
+              </w:rPr>
+              <w:t xml:space="preserve"> de </w:t>
+            </w:r>
+            <w:proofErr w:type="spellStart"/>
+            <w:r>
+              <w:rPr>
+                <w:rFonts w:asciiTheme="minorHAnsi" w:hAnsiTheme="minorHAnsi"/>
+              </w:rPr>
+              <w:t>almacenamiento</w:t>
+            </w:r>
+            <w:proofErr w:type="spellEnd"/>
+            <w:r>
+              <w:rPr>
+                <w:rFonts w:asciiTheme="minorHAnsi" w:hAnsiTheme="minorHAnsi"/>
+              </w:rPr>
+              <w:t xml:space="preserve"> por </w:t>
+            </w:r>
+            <w:proofErr w:type="spellStart"/>
+            <w:r>
+              <w:rPr>
+                <w:rFonts w:asciiTheme="minorHAnsi" w:hAnsiTheme="minorHAnsi"/>
+              </w:rPr>
+              <w:t>usuario</w:t>
+            </w:r>
+            <w:proofErr w:type="spellEnd"/>
+            <w:r>
+              <w:rPr>
+                <w:rFonts w:asciiTheme="minorHAnsi" w:hAnsiTheme="minorHAnsi"/>
+              </w:rPr>
+              <w:t xml:space="preserve"> </w:t>
+            </w:r>
+            <w:proofErr w:type="spellStart"/>
+            <w:r>
+              <w:rPr>
+                <w:rFonts w:asciiTheme="minorHAnsi" w:hAnsiTheme="minorHAnsi"/>
+              </w:rPr>
+              <w:t>activo</w:t>
+            </w:r>
+            <w:proofErr w:type="spellEnd"/>
+          </w:p>
+          <w:p>
+            <w:pPr>
+              <w:numPr>
+                <w:ilvl w:val="0"/>
+                <w:numId w:val="20"/>
+              </w:numPr>
+              <w:spacing w:before="100" w:beforeAutospacing="1" w:after="100" w:afterAutospacing="1"/>
+              <w:rPr>
+                <w:rFonts w:asciiTheme="minorHAnsi" w:hAnsiTheme="minorHAnsi"/>
+              </w:rPr>
+            </w:pPr>
+            <w:r>
+              <w:rPr>
+                <w:rFonts w:asciiTheme="minorHAnsi" w:hAnsiTheme="minorHAnsi"/>
+              </w:rPr>
+              <w:lastRenderedPageBreak/>
+              <w:t>2 000 solicitudes Git/</w:t>
+            </w:r>
+            <w:proofErr w:type="spellStart"/>
+            <w:r>
+              <w:rPr>
+                <w:rFonts w:asciiTheme="minorHAnsi" w:hAnsiTheme="minorHAnsi"/>
+              </w:rPr>
+              <w:t>mes</w:t>
+            </w:r>
+            <w:proofErr w:type="spellEnd"/>
+            <w:r>
+              <w:rPr>
+                <w:rFonts w:asciiTheme="minorHAnsi" w:hAnsiTheme="minorHAnsi"/>
+              </w:rPr>
+              <w:t xml:space="preserve"> por </w:t>
+            </w:r>
+            <w:proofErr w:type="spellStart"/>
+            <w:r>
+              <w:rPr>
+                <w:rFonts w:asciiTheme="minorHAnsi" w:hAnsiTheme="minorHAnsi"/>
+              </w:rPr>
+              <w:t>usuario</w:t>
+            </w:r>
+            <w:proofErr w:type="spellEnd"/>
+            <w:r>
+              <w:rPr>
+                <w:rFonts w:asciiTheme="minorHAnsi" w:hAnsiTheme="minorHAnsi"/>
+              </w:rPr>
+              <w:t xml:space="preserve"> </w:t>
+            </w:r>
+            <w:proofErr w:type="spellStart"/>
+            <w:r>
+              <w:rPr>
+                <w:rFonts w:asciiTheme="minorHAnsi" w:hAnsiTheme="minorHAnsi"/>
+              </w:rPr>
+              <w:t>activo</w:t>
+            </w:r>
+            <w:proofErr w:type="spellEnd"/>
+          </w:p>
+          <w:p>
+            <w:pPr>
+              <w:rPr>
+                <w:rFonts w:asciiTheme="minorHAnsi" w:hAnsiTheme="minorHAnsi"/>
+                <w:lang w:val="es-ES"/>
+              </w:rPr>
+            </w:pPr>
+          </w:p>
+        </w:tc>
+      </w:tr>
+    </w:tbl>
+    <w:p>
+      <w:pPr>
+        <w:rPr>
+          <w:rFonts w:asciiTheme="minorHAnsi" w:hAnsiTheme="minorHAnsi"/>
+          <w:lang w:val="es-ES"/>
+        </w:rPr>
+      </w:pPr>
     </w:p>
     <w:p>
       <w:pPr>
@@ -4549,8 +6321,8 @@
       </w:pPr>
     </w:p>
     <w:sectPr>
-      <w:headerReference w:type="default" r:id="rId15"/>
-      <w:footerReference w:type="default" r:id="rId16"/>
+      <w:headerReference w:type="default" r:id="rId26"/>
+      <w:footerReference w:type="default" r:id="rId27"/>
       <w:pgSz w:w="12240" w:h="15840"/>
       <w:pgMar w:top="1440" w:right="1440" w:bottom="1440" w:left="1440" w:header="708" w:footer="708" w:gutter="0"/>
       <w:cols w:space="708"/>
@@ -5144,6 +6916,155 @@
     </w:lvl>
   </w:abstractNum>
   <w:abstractNum w:abstractNumId="5" w15:restartNumberingAfterBreak="0">
+    <w:nsid w:val="17E5727F"/>
+    <w:multiLevelType w:val="multilevel"/>
+    <w:tmpl w:val="67D2737E"/>
+    <w:lvl w:ilvl="0">
+      <w:start w:val="1"/>
+      <w:numFmt w:val="bullet"/>
+      <w:lvlText w:val=""/>
+      <w:lvlJc w:val="left"/>
+      <w:pPr>
+        <w:tabs>
+          <w:tab w:val="num" w:pos="720"/>
+        </w:tabs>
+        <w:ind w:left="720" w:hanging="360"/>
+      </w:pPr>
+      <w:rPr>
+        <w:rFonts w:ascii="Symbol" w:hAnsi="Symbol" w:hint="default"/>
+        <w:sz w:val="20"/>
+      </w:rPr>
+    </w:lvl>
+    <w:lvl w:ilvl="1" w:tentative="1">
+      <w:start w:val="1"/>
+      <w:numFmt w:val="bullet"/>
+      <w:lvlText w:val="o"/>
+      <w:lvlJc w:val="left"/>
+      <w:pPr>
+        <w:tabs>
+          <w:tab w:val="num" w:pos="1440"/>
+        </w:tabs>
+        <w:ind w:left="1440" w:hanging="360"/>
+      </w:pPr>
+      <w:rPr>
+        <w:rFonts w:ascii="Courier New" w:hAnsi="Courier New" w:hint="default"/>
+        <w:sz w:val="20"/>
+      </w:rPr>
+    </w:lvl>
+    <w:lvl w:ilvl="2" w:tentative="1">
+      <w:start w:val="1"/>
+      <w:numFmt w:val="bullet"/>
+      <w:lvlText w:val=""/>
+      <w:lvlJc w:val="left"/>
+      <w:pPr>
+        <w:tabs>
+          <w:tab w:val="num" w:pos="2160"/>
+        </w:tabs>
+        <w:ind w:left="2160" w:hanging="360"/>
+      </w:pPr>
+      <w:rPr>
+        <w:rFonts w:ascii="Wingdings" w:hAnsi="Wingdings" w:hint="default"/>
+        <w:sz w:val="20"/>
+      </w:rPr>
+    </w:lvl>
+    <w:lvl w:ilvl="3" w:tentative="1">
+      <w:start w:val="1"/>
+      <w:numFmt w:val="bullet"/>
+      <w:lvlText w:val=""/>
+      <w:lvlJc w:val="left"/>
+      <w:pPr>
+        <w:tabs>
+          <w:tab w:val="num" w:pos="2880"/>
+        </w:tabs>
+        <w:ind w:left="2880" w:hanging="360"/>
+      </w:pPr>
+      <w:rPr>
+        <w:rFonts w:ascii="Wingdings" w:hAnsi="Wingdings" w:hint="default"/>
+        <w:sz w:val="20"/>
+      </w:rPr>
+    </w:lvl>
+    <w:lvl w:ilvl="4" w:tentative="1">
+      <w:start w:val="1"/>
+      <w:numFmt w:val="bullet"/>
+      <w:lvlText w:val=""/>
+      <w:lvlJc w:val="left"/>
+      <w:pPr>
+        <w:tabs>
+          <w:tab w:val="num" w:pos="3600"/>
+        </w:tabs>
+        <w:ind w:left="3600" w:hanging="360"/>
+      </w:pPr>
+      <w:rPr>
+        <w:rFonts w:ascii="Wingdings" w:hAnsi="Wingdings" w:hint="default"/>
+        <w:sz w:val="20"/>
+      </w:rPr>
+    </w:lvl>
+    <w:lvl w:ilvl="5" w:tentative="1">
+      <w:start w:val="1"/>
+      <w:numFmt w:val="bullet"/>
+      <w:lvlText w:val=""/>
+      <w:lvlJc w:val="left"/>
+      <w:pPr>
+        <w:tabs>
+          <w:tab w:val="num" w:pos="4320"/>
+        </w:tabs>
+        <w:ind w:left="4320" w:hanging="360"/>
+      </w:pPr>
+      <w:rPr>
+        <w:rFonts w:ascii="Wingdings" w:hAnsi="Wingdings" w:hint="default"/>
+        <w:sz w:val="20"/>
+      </w:rPr>
+    </w:lvl>
+    <w:lvl w:ilvl="6" w:tentative="1">
+      <w:start w:val="1"/>
+      <w:numFmt w:val="bullet"/>
+      <w:lvlText w:val=""/>
+      <w:lvlJc w:val="left"/>
+      <w:pPr>
+        <w:tabs>
+          <w:tab w:val="num" w:pos="5040"/>
+        </w:tabs>
+        <w:ind w:left="5040" w:hanging="360"/>
+      </w:pPr>
+      <w:rPr>
+        <w:rFonts w:ascii="Wingdings" w:hAnsi="Wingdings" w:hint="default"/>
+        <w:sz w:val="20"/>
+      </w:rPr>
+    </w:lvl>
+    <w:lvl w:ilvl="7" w:tentative="1">
+      <w:start w:val="1"/>
+      <w:numFmt w:val="bullet"/>
+      <w:lvlText w:val=""/>
+      <w:lvlJc w:val="left"/>
+      <w:pPr>
+        <w:tabs>
+          <w:tab w:val="num" w:pos="5760"/>
+        </w:tabs>
+        <w:ind w:left="5760" w:hanging="360"/>
+      </w:pPr>
+      <w:rPr>
+        <w:rFonts w:ascii="Wingdings" w:hAnsi="Wingdings" w:hint="default"/>
+        <w:sz w:val="20"/>
+      </w:rPr>
+    </w:lvl>
+    <w:lvl w:ilvl="8" w:tentative="1">
+      <w:start w:val="1"/>
+      <w:numFmt w:val="bullet"/>
+      <w:lvlText w:val=""/>
+      <w:lvlJc w:val="left"/>
+      <w:pPr>
+        <w:tabs>
+          <w:tab w:val="num" w:pos="6480"/>
+        </w:tabs>
+        <w:ind w:left="6480" w:hanging="360"/>
+      </w:pPr>
+      <w:rPr>
+        <w:rFonts w:ascii="Wingdings" w:hAnsi="Wingdings" w:hint="default"/>
+        <w:sz w:val="20"/>
+      </w:rPr>
+    </w:lvl>
+  </w:abstractNum>
+  <w:abstractNum w:abstractNumId="6" w15:restartNumberingAfterBreak="0">
     <w:nsid w:val="185360DC"/>
     <w:multiLevelType w:val="hybridMultilevel"/>
     <w:tmpl w:val="C3ECE666"/>
@@ -5256,7 +7177,7 @@
       </w:rPr>
     </w:lvl>
   </w:abstractNum>
-  <w:abstractNum w:abstractNumId="6" w15:restartNumberingAfterBreak="0">
+  <w:abstractNum w:abstractNumId="7" w15:restartNumberingAfterBreak="0">
     <w:nsid w:val="25987AA9"/>
     <w:multiLevelType w:val="hybridMultilevel"/>
     <w:tmpl w:val="E7AA19E8"/>
@@ -5345,7 +7266,7 @@
       </w:pPr>
     </w:lvl>
   </w:abstractNum>
-  <w:abstractNum w:abstractNumId="7" w15:restartNumberingAfterBreak="0">
+  <w:abstractNum w:abstractNumId="8" w15:restartNumberingAfterBreak="0">
     <w:nsid w:val="34E85504"/>
     <w:multiLevelType w:val="hybridMultilevel"/>
     <w:tmpl w:val="6E0AF01A"/>
@@ -5458,7 +7379,156 @@
       </w:rPr>
     </w:lvl>
   </w:abstractNum>
-  <w:abstractNum w:abstractNumId="8" w15:restartNumberingAfterBreak="0">
+  <w:abstractNum w:abstractNumId="9" w15:restartNumberingAfterBreak="0">
+    <w:nsid w:val="40AD5E30"/>
+    <w:multiLevelType w:val="multilevel"/>
+    <w:tmpl w:val="2CF89C90"/>
+    <w:lvl w:ilvl="0">
+      <w:start w:val="1"/>
+      <w:numFmt w:val="bullet"/>
+      <w:lvlText w:val=""/>
+      <w:lvlJc w:val="left"/>
+      <w:pPr>
+        <w:tabs>
+          <w:tab w:val="num" w:pos="720"/>
+        </w:tabs>
+        <w:ind w:left="720" w:hanging="360"/>
+      </w:pPr>
+      <w:rPr>
+        <w:rFonts w:ascii="Symbol" w:hAnsi="Symbol" w:hint="default"/>
+        <w:sz w:val="20"/>
+      </w:rPr>
+    </w:lvl>
+    <w:lvl w:ilvl="1" w:tentative="1">
+      <w:start w:val="1"/>
+      <w:numFmt w:val="bullet"/>
+      <w:lvlText w:val="o"/>
+      <w:lvlJc w:val="left"/>
+      <w:pPr>
+        <w:tabs>
+          <w:tab w:val="num" w:pos="1440"/>
+        </w:tabs>
+        <w:ind w:left="1440" w:hanging="360"/>
+      </w:pPr>
+      <w:rPr>
+        <w:rFonts w:ascii="Courier New" w:hAnsi="Courier New" w:hint="default"/>
+        <w:sz w:val="20"/>
+      </w:rPr>
+    </w:lvl>
+    <w:lvl w:ilvl="2" w:tentative="1">
+      <w:start w:val="1"/>
+      <w:numFmt w:val="bullet"/>
+      <w:lvlText w:val=""/>
+      <w:lvlJc w:val="left"/>
+      <w:pPr>
+        <w:tabs>
+          <w:tab w:val="num" w:pos="2160"/>
+        </w:tabs>
+        <w:ind w:left="2160" w:hanging="360"/>
+      </w:pPr>
+      <w:rPr>
+        <w:rFonts w:ascii="Wingdings" w:hAnsi="Wingdings" w:hint="default"/>
+        <w:sz w:val="20"/>
+      </w:rPr>
+    </w:lvl>
+    <w:lvl w:ilvl="3" w:tentative="1">
+      <w:start w:val="1"/>
+      <w:numFmt w:val="bullet"/>
+      <w:lvlText w:val=""/>
+      <w:lvlJc w:val="left"/>
+      <w:pPr>
+        <w:tabs>
+          <w:tab w:val="num" w:pos="2880"/>
+        </w:tabs>
+        <w:ind w:left="2880" w:hanging="360"/>
+      </w:pPr>
+      <w:rPr>
+        <w:rFonts w:ascii="Wingdings" w:hAnsi="Wingdings" w:hint="default"/>
+        <w:sz w:val="20"/>
+      </w:rPr>
+    </w:lvl>
+    <w:lvl w:ilvl="4" w:tentative="1">
+      <w:start w:val="1"/>
+      <w:numFmt w:val="bullet"/>
+      <w:lvlText w:val=""/>
+      <w:lvlJc w:val="left"/>
+      <w:pPr>
+        <w:tabs>
+          <w:tab w:val="num" w:pos="3600"/>
+        </w:tabs>
+        <w:ind w:left="3600" w:hanging="360"/>
+      </w:pPr>
+      <w:rPr>
+        <w:rFonts w:ascii="Wingdings" w:hAnsi="Wingdings" w:hint="default"/>
+        <w:sz w:val="20"/>
+      </w:rPr>
+    </w:lvl>
+    <w:lvl w:ilvl="5" w:tentative="1">
+      <w:start w:val="1"/>
+      <w:numFmt w:val="bullet"/>
+      <w:lvlText w:val=""/>
+      <w:lvlJc w:val="left"/>
+      <w:pPr>
+        <w:tabs>
+          <w:tab w:val="num" w:pos="4320"/>
+        </w:tabs>
+        <w:ind w:left="4320" w:hanging="360"/>
+      </w:pPr>
+      <w:rPr>
+        <w:rFonts w:ascii="Wingdings" w:hAnsi="Wingdings" w:hint="default"/>
+        <w:sz w:val="20"/>
+      </w:rPr>
+    </w:lvl>
+    <w:lvl w:ilvl="6" w:tentative="1">
+      <w:start w:val="1"/>
+      <w:numFmt w:val="bullet"/>
+      <w:lvlText w:val=""/>
+      <w:lvlJc w:val="left"/>
+      <w:pPr>
+        <w:tabs>
+          <w:tab w:val="num" w:pos="5040"/>
+        </w:tabs>
+        <w:ind w:left="5040" w:hanging="360"/>
+      </w:pPr>
+      <w:rPr>
+        <w:rFonts w:ascii="Wingdings" w:hAnsi="Wingdings" w:hint="default"/>
+        <w:sz w:val="20"/>
+      </w:rPr>
+    </w:lvl>
+    <w:lvl w:ilvl="7" w:tentative="1">
+      <w:start w:val="1"/>
+      <w:numFmt w:val="bullet"/>
+      <w:lvlText w:val=""/>
+      <w:lvlJc w:val="left"/>
+      <w:pPr>
+        <w:tabs>
+          <w:tab w:val="num" w:pos="5760"/>
+        </w:tabs>
+        <w:ind w:left="5760" w:hanging="360"/>
+      </w:pPr>
+      <w:rPr>
+        <w:rFonts w:ascii="Wingdings" w:hAnsi="Wingdings" w:hint="default"/>
+        <w:sz w:val="20"/>
+      </w:rPr>
+    </w:lvl>
+    <w:lvl w:ilvl="8" w:tentative="1">
+      <w:start w:val="1"/>
+      <w:numFmt w:val="bullet"/>
+      <w:lvlText w:val=""/>
+      <w:lvlJc w:val="left"/>
+      <w:pPr>
+        <w:tabs>
+          <w:tab w:val="num" w:pos="6480"/>
+        </w:tabs>
+        <w:ind w:left="6480" w:hanging="360"/>
+      </w:pPr>
+      <w:rPr>
+        <w:rFonts w:ascii="Wingdings" w:hAnsi="Wingdings" w:hint="default"/>
+        <w:sz w:val="20"/>
+      </w:rPr>
+    </w:lvl>
+  </w:abstractNum>
+  <w:abstractNum w:abstractNumId="10" w15:restartNumberingAfterBreak="0">
     <w:nsid w:val="4B37477F"/>
     <w:multiLevelType w:val="hybridMultilevel"/>
     <w:tmpl w:val="65D61EB0"/>
@@ -5547,7 +7617,7 @@
       </w:pPr>
     </w:lvl>
   </w:abstractNum>
-  <w:abstractNum w:abstractNumId="9" w15:restartNumberingAfterBreak="0">
+  <w:abstractNum w:abstractNumId="11" w15:restartNumberingAfterBreak="0">
     <w:nsid w:val="5C352047"/>
     <w:multiLevelType w:val="hybridMultilevel"/>
     <w:tmpl w:val="E5F81544"/>
@@ -5660,7 +7730,7 @@
       </w:rPr>
     </w:lvl>
   </w:abstractNum>
-  <w:abstractNum w:abstractNumId="10" w15:restartNumberingAfterBreak="0">
+  <w:abstractNum w:abstractNumId="12" w15:restartNumberingAfterBreak="0">
     <w:nsid w:val="62E23A54"/>
     <w:multiLevelType w:val="multilevel"/>
     <w:tmpl w:val="E3364406"/>
@@ -5809,7 +7879,7 @@
       </w:rPr>
     </w:lvl>
   </w:abstractNum>
-  <w:abstractNum w:abstractNumId="11" w15:restartNumberingAfterBreak="0">
+  <w:abstractNum w:abstractNumId="13" w15:restartNumberingAfterBreak="0">
     <w:nsid w:val="632F497C"/>
     <w:multiLevelType w:val="hybridMultilevel"/>
     <w:tmpl w:val="4A61F36B"/>
@@ -5860,7 +7930,7 @@
       <w:lvlJc w:val="left"/>
     </w:lvl>
   </w:abstractNum>
-  <w:abstractNum w:abstractNumId="12" w15:restartNumberingAfterBreak="0">
+  <w:abstractNum w:abstractNumId="14" w15:restartNumberingAfterBreak="0">
     <w:nsid w:val="68821281"/>
     <w:multiLevelType w:val="hybridMultilevel"/>
     <w:tmpl w:val="C0DA07CE"/>
@@ -5973,7 +8043,7 @@
       </w:rPr>
     </w:lvl>
   </w:abstractNum>
-  <w:abstractNum w:abstractNumId="13" w15:restartNumberingAfterBreak="0">
+  <w:abstractNum w:abstractNumId="15" w15:restartNumberingAfterBreak="0">
     <w:nsid w:val="6E656797"/>
     <w:multiLevelType w:val="multilevel"/>
     <w:tmpl w:val="CE7C1A92"/>
@@ -6086,7 +8156,7 @@
       </w:pPr>
     </w:lvl>
   </w:abstractNum>
-  <w:abstractNum w:abstractNumId="14" w15:restartNumberingAfterBreak="0">
+  <w:abstractNum w:abstractNumId="16" w15:restartNumberingAfterBreak="0">
     <w:nsid w:val="70512557"/>
     <w:multiLevelType w:val="hybridMultilevel"/>
     <w:tmpl w:val="5392593E"/>
@@ -6199,7 +8269,7 @@
       </w:rPr>
     </w:lvl>
   </w:abstractNum>
-  <w:abstractNum w:abstractNumId="15" w15:restartNumberingAfterBreak="0">
+  <w:abstractNum w:abstractNumId="17" w15:restartNumberingAfterBreak="0">
     <w:nsid w:val="70B64BB6"/>
     <w:multiLevelType w:val="hybridMultilevel"/>
     <w:tmpl w:val="8F74B89E"/>
@@ -6312,7 +8382,7 @@
       </w:rPr>
     </w:lvl>
   </w:abstractNum>
-  <w:abstractNum w:abstractNumId="16" w15:restartNumberingAfterBreak="0">
+  <w:abstractNum w:abstractNumId="18" w15:restartNumberingAfterBreak="0">
     <w:nsid w:val="724B7FCF"/>
     <w:multiLevelType w:val="hybridMultilevel"/>
     <w:tmpl w:val="5A1A322E"/>
@@ -6425,7 +8495,7 @@
       </w:rPr>
     </w:lvl>
   </w:abstractNum>
-  <w:abstractNum w:abstractNumId="17" w15:restartNumberingAfterBreak="0">
+  <w:abstractNum w:abstractNumId="19" w15:restartNumberingAfterBreak="0">
     <w:nsid w:val="7BE95C51"/>
     <w:multiLevelType w:val="hybridMultilevel"/>
     <w:tmpl w:val="ACACB51E"/>
@@ -6512,34 +8582,34 @@
     </w:lvl>
   </w:abstractNum>
   <w:num w:numId="1">
-    <w:abstractNumId w:val="6"/>
+    <w:abstractNumId w:val="7"/>
   </w:num>
   <w:num w:numId="2">
-    <w:abstractNumId w:val="11"/>
+    <w:abstractNumId w:val="13"/>
   </w:num>
   <w:num w:numId="3">
     <w:abstractNumId w:val="4"/>
   </w:num>
   <w:num w:numId="4">
+    <w:abstractNumId w:val="18"/>
+  </w:num>
+  <w:num w:numId="5">
+    <w:abstractNumId w:val="19"/>
+  </w:num>
+  <w:num w:numId="6">
+    <w:abstractNumId w:val="10"/>
+  </w:num>
+  <w:num w:numId="7">
     <w:abstractNumId w:val="16"/>
   </w:num>
-  <w:num w:numId="5">
-    <w:abstractNumId w:val="17"/>
+  <w:num w:numId="8">
+    <w:abstractNumId w:val="15"/>
   </w:num>
-  <w:num w:numId="6">
+  <w:num w:numId="9">
     <w:abstractNumId w:val="8"/>
   </w:num>
-  <w:num w:numId="7">
-    <w:abstractNumId w:val="14"/>
-  </w:num>
-  <w:num w:numId="8">
-    <w:abstractNumId w:val="13"/>
-  </w:num>
-  <w:num w:numId="9">
-    <w:abstractNumId w:val="7"/>
-  </w:num>
   <w:num w:numId="10">
-    <w:abstractNumId w:val="9"/>
+    <w:abstractNumId w:val="11"/>
   </w:num>
   <w:num w:numId="11">
     <w:abstractNumId w:val="1"/>
@@ -6548,10 +8618,10 @@
     <w:abstractNumId w:val="0"/>
   </w:num>
   <w:num w:numId="13">
-    <w:abstractNumId w:val="5"/>
+    <w:abstractNumId w:val="6"/>
   </w:num>
   <w:num w:numId="14">
-    <w:abstractNumId w:val="12"/>
+    <w:abstractNumId w:val="14"/>
   </w:num>
   <w:num w:numId="15">
     <w:abstractNumId w:val="2"/>
@@ -6560,10 +8630,16 @@
     <w:abstractNumId w:val="3"/>
   </w:num>
   <w:num w:numId="17">
-    <w:abstractNumId w:val="10"/>
+    <w:abstractNumId w:val="12"/>
   </w:num>
   <w:num w:numId="18">
-    <w:abstractNumId w:val="15"/>
+    <w:abstractNumId w:val="17"/>
+  </w:num>
+  <w:num w:numId="19">
+    <w:abstractNumId w:val="9"/>
+  </w:num>
+  <w:num w:numId="20">
+    <w:abstractNumId w:val="5"/>
   </w:num>
 </w:numbering>
 </file>
@@ -7317,6 +9393,21 @@
       <w:szCs w:val="20"/>
     </w:rPr>
   </w:style>
+  <w:style w:type="paragraph" w:styleId="NoSpacing">
+    <w:name w:val="No Spacing"/>
+    <w:uiPriority w:val="1"/>
+    <w:qFormat/>
+    <w:rsid w:val="001E5B80"/>
+    <w:pPr>
+      <w:spacing w:after="0" w:line="240" w:lineRule="auto"/>
+    </w:pPr>
+    <w:rPr>
+      <w:rFonts w:ascii="Times New Roman" w:eastAsia="Times New Roman" w:hAnsi="Times New Roman" w:cs="Times New Roman"/>
+      <w:sz w:val="24"/>
+      <w:szCs w:val="24"/>
+      <w:lang w:val="en-US"/>
+    </w:rPr>
+  </w:style>
 </w:styles>
 </file>
 
@@ -7582,21 +9673,6 @@
 </file>
 
 <file path=customXml/item1.xml><?xml version="1.0" encoding="utf-8"?>
-<p:properties xmlns:p="http://schemas.microsoft.com/office/2006/metadata/properties" xmlns:xsi="http://www.w3.org/2001/XMLSchema-instance" xmlns:pc="http://schemas.microsoft.com/office/infopath/2007/PartnerControls">
-  <documentManagement/>
-</p:properties>
-</file>
-
-<file path=customXml/item2.xml><?xml version="1.0" encoding="utf-8"?>
-<?mso-contentType ?>
-<FormTemplates xmlns="http://schemas.microsoft.com/sharepoint/v3/contenttype/forms">
-  <Display>DocumentLibraryForm</Display>
-  <Edit>DocumentLibraryForm</Edit>
-  <New>DocumentLibraryForm</New>
-</FormTemplates>
-</file>
-
-<file path=customXml/item3.xml><?xml version="1.0" encoding="utf-8"?>
 <ct:contentTypeSchema xmlns:ct="http://schemas.microsoft.com/office/2006/metadata/contentType" xmlns:ma="http://schemas.microsoft.com/office/2006/metadata/properties/metaAttributes" ct:_="" ma:_="" ma:contentTypeName="Documento" ma:contentTypeID="0x010100DF7F0248A152AD4ABF221B3538EDDF8B" ma:contentTypeVersion="12" ma:contentTypeDescription="Crear nuevo documento." ma:contentTypeScope="" ma:versionID="c887ef03e7118bb092bb0fcf5769eb80">
   <xsd:schema xmlns:xsd="http://www.w3.org/2001/XMLSchema" xmlns:xs="http://www.w3.org/2001/XMLSchema" xmlns:p="http://schemas.microsoft.com/office/2006/metadata/properties" xmlns:ns3="f28b55e0-f161-4a20-aef7-9a939bc9909f" xmlns:ns4="8e725247-3eb0-496d-b3ad-a4cf4bc73695" targetNamespace="http://schemas.microsoft.com/office/2006/metadata/properties" ma:root="true" ma:fieldsID="23f7c13c98d3f4f840fb80dd5fa969d8" ns3:_="" ns4:_="">
     <xsd:import namespace="f28b55e0-f161-4a20-aef7-9a939bc9909f"/>
@@ -7813,28 +9889,26 @@
 </ct:contentTypeSchema>
 </file>
 
+<file path=customXml/item2.xml><?xml version="1.0" encoding="utf-8"?>
+<?mso-contentType ?>
+<FormTemplates xmlns="http://schemas.microsoft.com/sharepoint/v3/contenttype/forms">
+  <Display>DocumentLibraryForm</Display>
+  <Edit>DocumentLibraryForm</Edit>
+  <New>DocumentLibraryForm</New>
+</FormTemplates>
+</file>
+
+<file path=customXml/item3.xml><?xml version="1.0" encoding="utf-8"?>
+<p:properties xmlns:p="http://schemas.microsoft.com/office/2006/metadata/properties" xmlns:xsi="http://www.w3.org/2001/XMLSchema-instance" xmlns:pc="http://schemas.microsoft.com/office/infopath/2007/PartnerControls">
+  <documentManagement/>
+</p:properties>
+</file>
+
 <file path=customXml/item4.xml><?xml version="1.0" encoding="utf-8"?>
 <b:Sources xmlns:b="http://schemas.openxmlformats.org/officeDocument/2006/bibliography" xmlns="http://schemas.openxmlformats.org/officeDocument/2006/bibliography" SelectedStyle="/IEEE2006OfficeOnline.xsl" StyleName="IEEE" Version="2006"/>
 </file>
 
 <file path=customXml/itemProps1.xml><?xml version="1.0" encoding="utf-8"?>
-<ds:datastoreItem xmlns:ds="http://schemas.openxmlformats.org/officeDocument/2006/customXml" ds:itemID="{33CED150-7EAB-4DE6-8222-37D0B37BE412}">
-  <ds:schemaRefs>
-    <ds:schemaRef ds:uri="http://schemas.microsoft.com/office/2006/metadata/properties"/>
-    <ds:schemaRef ds:uri="http://schemas.microsoft.com/office/infopath/2007/PartnerControls"/>
-  </ds:schemaRefs>
-</ds:datastoreItem>
-</file>
-
-<file path=customXml/itemProps2.xml><?xml version="1.0" encoding="utf-8"?>
-<ds:datastoreItem xmlns:ds="http://schemas.openxmlformats.org/officeDocument/2006/customXml" ds:itemID="{14D7EC41-EE8A-4F22-804C-4952CA2ED6A7}">
-  <ds:schemaRefs>
-    <ds:schemaRef ds:uri="http://schemas.microsoft.com/sharepoint/v3/contenttype/forms"/>
-  </ds:schemaRefs>
-</ds:datastoreItem>
-</file>
-
-<file path=customXml/itemProps3.xml><?xml version="1.0" encoding="utf-8"?>
 <ds:datastoreItem xmlns:ds="http://schemas.openxmlformats.org/officeDocument/2006/customXml" ds:itemID="{7F86A8D3-1CFD-4F41-B4D2-D368F91253F1}">
   <ds:schemaRefs>
     <ds:schemaRef ds:uri="http://schemas.microsoft.com/office/2006/metadata/contentType"/>
@@ -7853,8 +9927,25 @@
 </ds:datastoreItem>
 </file>
 
+<file path=customXml/itemProps2.xml><?xml version="1.0" encoding="utf-8"?>
+<ds:datastoreItem xmlns:ds="http://schemas.openxmlformats.org/officeDocument/2006/customXml" ds:itemID="{14D7EC41-EE8A-4F22-804C-4952CA2ED6A7}">
+  <ds:schemaRefs>
+    <ds:schemaRef ds:uri="http://schemas.microsoft.com/sharepoint/v3/contenttype/forms"/>
+  </ds:schemaRefs>
+</ds:datastoreItem>
+</file>
+
+<file path=customXml/itemProps3.xml><?xml version="1.0" encoding="utf-8"?>
+<ds:datastoreItem xmlns:ds="http://schemas.openxmlformats.org/officeDocument/2006/customXml" ds:itemID="{33CED150-7EAB-4DE6-8222-37D0B37BE412}">
+  <ds:schemaRefs>
+    <ds:schemaRef ds:uri="http://schemas.microsoft.com/office/2006/metadata/properties"/>
+    <ds:schemaRef ds:uri="http://schemas.microsoft.com/office/infopath/2007/PartnerControls"/>
+  </ds:schemaRefs>
+</ds:datastoreItem>
+</file>
+
 <file path=customXml/itemProps4.xml><?xml version="1.0" encoding="utf-8"?>
-<ds:datastoreItem xmlns:ds="http://schemas.openxmlformats.org/officeDocument/2006/customXml" ds:itemID="{F1E55ECC-8F75-4B9B-84CC-91D3C900A40D}">
+<ds:datastoreItem xmlns:ds="http://schemas.openxmlformats.org/officeDocument/2006/customXml" ds:itemID="{72EFEBFC-6FD9-4C33-9312-9277019A0D1F}">
   <ds:schemaRefs>
     <ds:schemaRef ds:uri="http://schemas.openxmlformats.org/officeDocument/2006/bibliography"/>
   </ds:schemaRefs>

</xml_diff>

<commit_message>
Lab10 conclusiones y bibliografia
</commit_message>
<xml_diff>
--- a/L10_Lopez_Lopez_Cesar_Alan_ms711016.docx
+++ b/L10_Lopez_Lopez_Cesar_Alan_ms711016.docx
@@ -4844,6 +4844,7 @@
       <w:r>
         <w:rPr>
           <w:rFonts w:asciiTheme="minorHAnsi" w:hAnsiTheme="minorHAnsi"/>
+          <w:noProof/>
         </w:rPr>
         <w:lastRenderedPageBreak/>
         <w:drawing>
@@ -6240,14 +6241,17 @@
     <w:p>
       <w:pPr>
         <w:rPr>
-          <w:lang w:val="es-ES"/>
-        </w:rPr>
-      </w:pPr>
-    </w:p>
-    <w:p>
-      <w:pPr>
-        <w:rPr>
-          <w:rFonts w:asciiTheme="majorHAnsi" w:eastAsiaTheme="majorEastAsia" w:hAnsiTheme="majorHAnsi" w:cstheme="majorBidi"/>
+          <w:rFonts w:asciiTheme="minorHAnsi" w:hAnsiTheme="minorHAnsi"/>
+          <w:lang w:val="es-ES"/>
+        </w:rPr>
+      </w:pPr>
+      <w:bookmarkStart w:id="0" w:name="_GoBack"/>
+      <w:bookmarkEnd w:id="0"/>
+    </w:p>
+    <w:p>
+      <w:pPr>
+        <w:rPr>
+          <w:rFonts w:asciiTheme="minorHAnsi" w:eastAsiaTheme="majorEastAsia" w:hAnsiTheme="minorHAnsi" w:cstheme="majorBidi"/>
           <w:color w:val="2E74B5" w:themeColor="accent1" w:themeShade="BF"/>
           <w:sz w:val="32"/>
           <w:szCs w:val="32"/>
@@ -6256,59 +6260,402 @@
       </w:pPr>
       <w:r>
         <w:rPr>
-          <w:rFonts w:asciiTheme="majorHAnsi" w:eastAsiaTheme="majorEastAsia" w:hAnsiTheme="majorHAnsi" w:cstheme="majorBidi"/>
+          <w:rFonts w:asciiTheme="minorHAnsi" w:eastAsiaTheme="majorEastAsia" w:hAnsiTheme="minorHAnsi" w:cstheme="majorBidi"/>
           <w:color w:val="2E74B5" w:themeColor="accent1" w:themeShade="BF"/>
           <w:sz w:val="32"/>
           <w:szCs w:val="32"/>
           <w:lang w:val="es-ES"/>
         </w:rPr>
-        <w:t>Conclusio</w:t>
-      </w:r>
-      <w:r>
-        <w:rPr>
-          <w:rFonts w:asciiTheme="majorHAnsi" w:eastAsiaTheme="majorEastAsia" w:hAnsiTheme="majorHAnsi" w:cstheme="majorBidi"/>
-          <w:color w:val="2E74B5" w:themeColor="accent1" w:themeShade="BF"/>
-          <w:sz w:val="32"/>
-          <w:szCs w:val="32"/>
-          <w:lang w:val="es-ES"/>
-        </w:rPr>
-        <w:t>n</w:t>
-      </w:r>
-      <w:r>
-        <w:rPr>
-          <w:rFonts w:asciiTheme="majorHAnsi" w:eastAsiaTheme="majorEastAsia" w:hAnsiTheme="majorHAnsi" w:cstheme="majorBidi"/>
-          <w:color w:val="2E74B5" w:themeColor="accent1" w:themeShade="BF"/>
-          <w:sz w:val="32"/>
-          <w:szCs w:val="32"/>
-          <w:lang w:val="es-ES"/>
-        </w:rPr>
-        <w:t>es</w:t>
-      </w:r>
-    </w:p>
-    <w:p>
-      <w:pPr>
-        <w:rPr>
-          <w:lang w:val="es-ES"/>
-        </w:rPr>
-      </w:pPr>
-    </w:p>
-    <w:p>
-      <w:pPr>
-        <w:pStyle w:val="Heading1"/>
-        <w:rPr>
-          <w:lang w:val="es-ES"/>
-        </w:rPr>
-      </w:pPr>
-      <w:r>
-        <w:rPr>
-          <w:lang w:val="es-ES"/>
-        </w:rPr>
-        <w:t>Bibliografía</w:t>
-      </w:r>
-    </w:p>
-    <w:p>
-      <w:pPr>
-        <w:rPr>
+        <w:t>Conclusiones</w:t>
+      </w:r>
+    </w:p>
+    <w:p>
+      <w:pPr>
+        <w:jc w:val="both"/>
+        <w:rPr>
+          <w:rFonts w:asciiTheme="minorHAnsi" w:hAnsiTheme="minorHAnsi"/>
+          <w:lang w:val="es-ES"/>
+        </w:rPr>
+      </w:pPr>
+    </w:p>
+    <w:p>
+      <w:pPr>
+        <w:jc w:val="both"/>
+        <w:rPr>
+          <w:rFonts w:asciiTheme="minorHAnsi" w:hAnsiTheme="minorHAnsi"/>
+          <w:lang w:val="es-ES"/>
+        </w:rPr>
+      </w:pPr>
+      <w:r>
+        <w:rPr>
+          <w:rFonts w:asciiTheme="minorHAnsi" w:hAnsiTheme="minorHAnsi"/>
+          <w:lang w:val="es-ES"/>
+        </w:rPr>
+        <w:t xml:space="preserve">En esta </w:t>
+      </w:r>
+      <w:proofErr w:type="spellStart"/>
+      <w:r>
+        <w:rPr>
+          <w:rFonts w:asciiTheme="minorHAnsi" w:hAnsiTheme="minorHAnsi"/>
+          <w:lang w:val="es-ES"/>
+        </w:rPr>
+        <w:t>practica</w:t>
+      </w:r>
+      <w:proofErr w:type="spellEnd"/>
+      <w:r>
+        <w:rPr>
+          <w:rFonts w:asciiTheme="minorHAnsi" w:hAnsiTheme="minorHAnsi"/>
+          <w:lang w:val="es-ES"/>
+        </w:rPr>
+        <w:t xml:space="preserve"> se pudo observar </w:t>
+      </w:r>
+      <w:proofErr w:type="spellStart"/>
+      <w:r>
+        <w:rPr>
+          <w:rFonts w:asciiTheme="minorHAnsi" w:hAnsiTheme="minorHAnsi"/>
+          <w:lang w:val="es-ES"/>
+        </w:rPr>
+        <w:t>como</w:t>
+      </w:r>
+      <w:proofErr w:type="spellEnd"/>
+      <w:r>
+        <w:rPr>
+          <w:rFonts w:asciiTheme="minorHAnsi" w:hAnsiTheme="minorHAnsi"/>
+          <w:lang w:val="es-ES"/>
+        </w:rPr>
+        <w:t xml:space="preserve"> funciona un control de versiones de forma local, en este caso nuestro VCS fue Git, pero para usarlo de forma Distribuida se vio como migrar ese repositorio a GitHub y a </w:t>
+      </w:r>
+      <w:proofErr w:type="spellStart"/>
+      <w:r>
+        <w:rPr>
+          <w:rFonts w:asciiTheme="minorHAnsi" w:hAnsiTheme="minorHAnsi"/>
+          <w:lang w:val="es-ES"/>
+        </w:rPr>
+        <w:t>CodeCommit</w:t>
+      </w:r>
+      <w:proofErr w:type="spellEnd"/>
+      <w:r>
+        <w:rPr>
+          <w:rFonts w:asciiTheme="minorHAnsi" w:hAnsiTheme="minorHAnsi"/>
+          <w:lang w:val="es-ES"/>
+        </w:rPr>
+        <w:t xml:space="preserve">. Lo que se concluye que podemos migrarnos fácilmente de servidor manteniendo nuestro repositorio local, siempre y cuando sean compatibles con Git esto es de mucha utilidad ya que nos permite conocer más sobre el uso de las herramientas de desarrollo en </w:t>
+      </w:r>
+      <w:proofErr w:type="spellStart"/>
+      <w:r>
+        <w:rPr>
+          <w:rFonts w:asciiTheme="minorHAnsi" w:hAnsiTheme="minorHAnsi"/>
+          <w:lang w:val="es-ES"/>
+        </w:rPr>
+        <w:t>Aws</w:t>
+      </w:r>
+      <w:proofErr w:type="spellEnd"/>
+      <w:r>
+        <w:rPr>
+          <w:rFonts w:asciiTheme="minorHAnsi" w:hAnsiTheme="minorHAnsi"/>
+          <w:lang w:val="es-ES"/>
+        </w:rPr>
+        <w:t xml:space="preserve"> y profundicé en lo que era el control de versiones con Git.</w:t>
+      </w:r>
+    </w:p>
+    <w:p>
+      <w:pPr>
+        <w:rPr>
+          <w:rFonts w:asciiTheme="minorHAnsi" w:hAnsiTheme="minorHAnsi"/>
+          <w:lang w:val="es-ES"/>
+        </w:rPr>
+      </w:pPr>
+    </w:p>
+    <w:sdt>
+      <w:sdtPr>
+        <w:rPr>
+          <w:rFonts w:asciiTheme="minorHAnsi" w:hAnsiTheme="minorHAnsi"/>
+        </w:rPr>
+        <w:id w:val="-2017057178"/>
+        <w:docPartObj>
+          <w:docPartGallery w:val="Bibliographies"/>
+          <w:docPartUnique/>
+        </w:docPartObj>
+      </w:sdtPr>
+      <w:sdtEndPr>
+        <w:rPr>
+          <w:rFonts w:eastAsia="Times New Roman" w:cs="Times New Roman"/>
+          <w:color w:val="auto"/>
+          <w:sz w:val="24"/>
+          <w:szCs w:val="24"/>
+          <w:lang w:val="en-US"/>
+        </w:rPr>
+      </w:sdtEndPr>
+      <w:sdtContent>
+        <w:p>
+          <w:pPr>
+            <w:pStyle w:val="Heading1"/>
+            <w:rPr>
+              <w:rFonts w:asciiTheme="minorHAnsi" w:hAnsiTheme="minorHAnsi"/>
+              <w:lang w:val="es-ES"/>
+            </w:rPr>
+          </w:pPr>
+          <w:r>
+            <w:rPr>
+              <w:rFonts w:asciiTheme="minorHAnsi" w:hAnsiTheme="minorHAnsi"/>
+              <w:lang w:val="es-ES"/>
+            </w:rPr>
+            <w:t>Bibliografía</w:t>
+          </w:r>
+        </w:p>
+        <w:sdt>
+          <w:sdtPr>
+            <w:rPr>
+              <w:rFonts w:asciiTheme="minorHAnsi" w:hAnsiTheme="minorHAnsi"/>
+            </w:rPr>
+            <w:id w:val="111145805"/>
+            <w:bibliography/>
+          </w:sdtPr>
+          <w:sdtEndPr>
+            <w:rPr>
+              <w:rFonts w:eastAsia="Times New Roman" w:cs="Times New Roman"/>
+              <w:color w:val="auto"/>
+              <w:sz w:val="24"/>
+              <w:szCs w:val="24"/>
+              <w:lang w:val="en-US"/>
+            </w:rPr>
+          </w:sdtEndPr>
+          <w:sdtContent>
+            <w:p>
+              <w:pPr>
+                <w:pStyle w:val="Heading1"/>
+                <w:rPr>
+                  <w:rFonts w:asciiTheme="minorHAnsi" w:hAnsiTheme="minorHAnsi"/>
+                  <w:lang w:val="es-ES"/>
+                </w:rPr>
+              </w:pPr>
+              <w:r>
+                <w:rPr>
+                  <w:rFonts w:asciiTheme="minorHAnsi" w:hAnsiTheme="minorHAnsi"/>
+                </w:rPr>
+                <w:fldChar w:fldCharType="begin"/>
+              </w:r>
+              <w:r>
+                <w:rPr>
+                  <w:rFonts w:asciiTheme="minorHAnsi" w:hAnsiTheme="minorHAnsi"/>
+                </w:rPr>
+                <w:instrText xml:space="preserve"> BIBLIOGRAPHY </w:instrText>
+              </w:r>
+              <w:r>
+                <w:rPr>
+                  <w:rFonts w:asciiTheme="minorHAnsi" w:hAnsiTheme="minorHAnsi"/>
+                </w:rPr>
+                <w:fldChar w:fldCharType="separate"/>
+              </w:r>
+            </w:p>
+            <w:tbl>
+              <w:tblPr>
+                <w:tblW w:w="5000" w:type="pct"/>
+                <w:tblCellSpacing w:w="15" w:type="dxa"/>
+                <w:tblCellMar>
+                  <w:top w:w="15" w:type="dxa"/>
+                  <w:left w:w="15" w:type="dxa"/>
+                  <w:bottom w:w="15" w:type="dxa"/>
+                  <w:right w:w="15" w:type="dxa"/>
+                </w:tblCellMar>
+                <w:tblLook w:val="04A0" w:firstRow="1" w:lastRow="0" w:firstColumn="1" w:lastColumn="0" w:noHBand="0" w:noVBand="1"/>
+              </w:tblPr>
+              <w:tblGrid>
+                <w:gridCol w:w="344"/>
+                <w:gridCol w:w="9016"/>
+              </w:tblGrid>
+              <w:tr>
+                <w:trPr>
+                  <w:tblCellSpacing w:w="15" w:type="dxa"/>
+                </w:trPr>
+                <w:tc>
+                  <w:tcPr>
+                    <w:tcW w:w="50" w:type="pct"/>
+                    <w:hideMark/>
+                  </w:tcPr>
+                  <w:p>
+                    <w:pPr>
+                      <w:pStyle w:val="Bibliography"/>
+                      <w:rPr>
+                        <w:rFonts w:asciiTheme="minorHAnsi" w:hAnsiTheme="minorHAnsi"/>
+                        <w:noProof/>
+                        <w:lang w:val="es-MX"/>
+                      </w:rPr>
+                    </w:pPr>
+                    <w:r>
+                      <w:rPr>
+                        <w:rFonts w:asciiTheme="minorHAnsi" w:hAnsiTheme="minorHAnsi"/>
+                        <w:noProof/>
+                        <w:lang w:val="es-MX"/>
+                      </w:rPr>
+                      <w:t xml:space="preserve">[1] </w:t>
+                    </w:r>
+                  </w:p>
+                </w:tc>
+                <w:tc>
+                  <w:tcPr>
+                    <w:tcW w:w="0" w:type="auto"/>
+                    <w:hideMark/>
+                  </w:tcPr>
+                  <w:p>
+                    <w:pPr>
+                      <w:pStyle w:val="Bibliography"/>
+                      <w:rPr>
+                        <w:rFonts w:asciiTheme="minorHAnsi" w:hAnsiTheme="minorHAnsi"/>
+                        <w:noProof/>
+                        <w:lang w:val="es-MX"/>
+                      </w:rPr>
+                    </w:pPr>
+                    <w:r>
+                      <w:rPr>
+                        <w:rFonts w:asciiTheme="minorHAnsi" w:hAnsiTheme="minorHAnsi"/>
+                        <w:noProof/>
+                        <w:lang w:val="es-MX"/>
+                      </w:rPr>
+                      <w:t>S. F. Conservancy, «Inicio - Sobre el Control de Versiones - Acerca del Control de Versiones,» [En línea]. Available: https://git-scm.com/book/es/v2/Inicio---Sobre-el-Control-de-Versiones-Acerca-del-Control-de-Versiones.</w:t>
+                    </w:r>
+                  </w:p>
+                </w:tc>
+              </w:tr>
+              <w:tr>
+                <w:trPr>
+                  <w:tblCellSpacing w:w="15" w:type="dxa"/>
+                </w:trPr>
+                <w:tc>
+                  <w:tcPr>
+                    <w:tcW w:w="50" w:type="pct"/>
+                    <w:hideMark/>
+                  </w:tcPr>
+                  <w:p>
+                    <w:pPr>
+                      <w:pStyle w:val="Bibliography"/>
+                      <w:rPr>
+                        <w:rFonts w:asciiTheme="minorHAnsi" w:hAnsiTheme="minorHAnsi"/>
+                        <w:noProof/>
+                        <w:lang w:val="es-MX"/>
+                      </w:rPr>
+                    </w:pPr>
+                    <w:r>
+                      <w:rPr>
+                        <w:rFonts w:asciiTheme="minorHAnsi" w:hAnsiTheme="minorHAnsi"/>
+                        <w:noProof/>
+                        <w:lang w:val="es-MX"/>
+                      </w:rPr>
+                      <w:t xml:space="preserve">[2] </w:t>
+                    </w:r>
+                  </w:p>
+                </w:tc>
+                <w:tc>
+                  <w:tcPr>
+                    <w:tcW w:w="0" w:type="auto"/>
+                    <w:hideMark/>
+                  </w:tcPr>
+                  <w:p>
+                    <w:pPr>
+                      <w:pStyle w:val="Bibliography"/>
+                      <w:rPr>
+                        <w:rFonts w:asciiTheme="minorHAnsi" w:hAnsiTheme="minorHAnsi"/>
+                        <w:noProof/>
+                        <w:lang w:val="es-MX"/>
+                      </w:rPr>
+                    </w:pPr>
+                    <w:r>
+                      <w:rPr>
+                        <w:rFonts w:asciiTheme="minorHAnsi" w:hAnsiTheme="minorHAnsi"/>
+                        <w:noProof/>
+                        <w:lang w:val="es-MX"/>
+                      </w:rPr>
+                      <w:t>A. W. S. Inc., «What is Git?,» [En línea]. Available: https://aws.amazon.com/es/devops/source-control/git/.</w:t>
+                    </w:r>
+                  </w:p>
+                </w:tc>
+              </w:tr>
+              <w:tr>
+                <w:trPr>
+                  <w:tblCellSpacing w:w="15" w:type="dxa"/>
+                </w:trPr>
+                <w:tc>
+                  <w:tcPr>
+                    <w:tcW w:w="50" w:type="pct"/>
+                    <w:hideMark/>
+                  </w:tcPr>
+                  <w:p>
+                    <w:pPr>
+                      <w:pStyle w:val="Bibliography"/>
+                      <w:rPr>
+                        <w:rFonts w:asciiTheme="minorHAnsi" w:hAnsiTheme="minorHAnsi"/>
+                        <w:noProof/>
+                        <w:lang w:val="es-MX"/>
+                      </w:rPr>
+                    </w:pPr>
+                    <w:r>
+                      <w:rPr>
+                        <w:rFonts w:asciiTheme="minorHAnsi" w:hAnsiTheme="minorHAnsi"/>
+                        <w:noProof/>
+                        <w:lang w:val="es-MX"/>
+                      </w:rPr>
+                      <w:t xml:space="preserve">[3] </w:t>
+                    </w:r>
+                  </w:p>
+                </w:tc>
+                <w:tc>
+                  <w:tcPr>
+                    <w:tcW w:w="0" w:type="auto"/>
+                    <w:hideMark/>
+                  </w:tcPr>
+                  <w:p>
+                    <w:pPr>
+                      <w:pStyle w:val="Bibliography"/>
+                      <w:rPr>
+                        <w:rFonts w:asciiTheme="minorHAnsi" w:hAnsiTheme="minorHAnsi"/>
+                        <w:noProof/>
+                        <w:lang w:val="es-MX"/>
+                      </w:rPr>
+                    </w:pPr>
+                    <w:r>
+                      <w:rPr>
+                        <w:rFonts w:asciiTheme="minorHAnsi" w:hAnsiTheme="minorHAnsi"/>
+                        <w:noProof/>
+                        <w:lang w:val="es-MX"/>
+                      </w:rPr>
+                      <w:t>I. Amazon Web Services, «¿Qué es AWS CodeCommit?,» [En línea]. Available: https://docs.aws.amazon.com/es_es/codecommit/latest/userguide/welcome.html.</w:t>
+                    </w:r>
+                  </w:p>
+                </w:tc>
+              </w:tr>
+            </w:tbl>
+            <w:p>
+              <w:pPr>
+                <w:rPr>
+                  <w:rFonts w:asciiTheme="minorHAnsi" w:hAnsiTheme="minorHAnsi"/>
+                  <w:noProof/>
+                </w:rPr>
+              </w:pPr>
+            </w:p>
+            <w:p>
+              <w:pPr>
+                <w:rPr>
+                  <w:rFonts w:asciiTheme="minorHAnsi" w:hAnsiTheme="minorHAnsi"/>
+                </w:rPr>
+              </w:pPr>
+              <w:r>
+                <w:rPr>
+                  <w:rFonts w:asciiTheme="minorHAnsi" w:hAnsiTheme="minorHAnsi"/>
+                  <w:b/>
+                  <w:bCs/>
+                  <w:noProof/>
+                </w:rPr>
+                <w:fldChar w:fldCharType="end"/>
+              </w:r>
+            </w:p>
+          </w:sdtContent>
+        </w:sdt>
+      </w:sdtContent>
+    </w:sdt>
+    <w:p>
+      <w:pPr>
+        <w:rPr>
+          <w:rFonts w:asciiTheme="minorHAnsi" w:hAnsiTheme="minorHAnsi"/>
           <w:lang w:val="es-ES"/>
         </w:rPr>
       </w:pPr>
@@ -9673,6 +10020,21 @@
 </file>
 
 <file path=customXml/item1.xml><?xml version="1.0" encoding="utf-8"?>
+<p:properties xmlns:p="http://schemas.microsoft.com/office/2006/metadata/properties" xmlns:xsi="http://www.w3.org/2001/XMLSchema-instance" xmlns:pc="http://schemas.microsoft.com/office/infopath/2007/PartnerControls">
+  <documentManagement/>
+</p:properties>
+</file>
+
+<file path=customXml/item2.xml><?xml version="1.0" encoding="utf-8"?>
+<?mso-contentType ?>
+<FormTemplates xmlns="http://schemas.microsoft.com/sharepoint/v3/contenttype/forms">
+  <Display>DocumentLibraryForm</Display>
+  <Edit>DocumentLibraryForm</Edit>
+  <New>DocumentLibraryForm</New>
+</FormTemplates>
+</file>
+
+<file path=customXml/item3.xml><?xml version="1.0" encoding="utf-8"?>
 <ct:contentTypeSchema xmlns:ct="http://schemas.microsoft.com/office/2006/metadata/contentType" xmlns:ma="http://schemas.microsoft.com/office/2006/metadata/properties/metaAttributes" ct:_="" ma:_="" ma:contentTypeName="Documento" ma:contentTypeID="0x010100DF7F0248A152AD4ABF221B3538EDDF8B" ma:contentTypeVersion="12" ma:contentTypeDescription="Crear nuevo documento." ma:contentTypeScope="" ma:versionID="c887ef03e7118bb092bb0fcf5769eb80">
   <xsd:schema xmlns:xsd="http://www.w3.org/2001/XMLSchema" xmlns:xs="http://www.w3.org/2001/XMLSchema" xmlns:p="http://schemas.microsoft.com/office/2006/metadata/properties" xmlns:ns3="f28b55e0-f161-4a20-aef7-9a939bc9909f" xmlns:ns4="8e725247-3eb0-496d-b3ad-a4cf4bc73695" targetNamespace="http://schemas.microsoft.com/office/2006/metadata/properties" ma:root="true" ma:fieldsID="23f7c13c98d3f4f840fb80dd5fa969d8" ns3:_="" ns4:_="">
     <xsd:import namespace="f28b55e0-f161-4a20-aef7-9a939bc9909f"/>
@@ -9889,26 +10251,85 @@
 </ct:contentTypeSchema>
 </file>
 
-<file path=customXml/item2.xml><?xml version="1.0" encoding="utf-8"?>
-<?mso-contentType ?>
-<FormTemplates xmlns="http://schemas.microsoft.com/sharepoint/v3/contenttype/forms">
-  <Display>DocumentLibraryForm</Display>
-  <Edit>DocumentLibraryForm</Edit>
-  <New>DocumentLibraryForm</New>
-</FormTemplates>
-</file>
-
-<file path=customXml/item3.xml><?xml version="1.0" encoding="utf-8"?>
-<p:properties xmlns:p="http://schemas.microsoft.com/office/2006/metadata/properties" xmlns:xsi="http://www.w3.org/2001/XMLSchema-instance" xmlns:pc="http://schemas.microsoft.com/office/infopath/2007/PartnerControls">
-  <documentManagement/>
-</p:properties>
-</file>
-
 <file path=customXml/item4.xml><?xml version="1.0" encoding="utf-8"?>
-<b:Sources xmlns:b="http://schemas.openxmlformats.org/officeDocument/2006/bibliography" xmlns="http://schemas.openxmlformats.org/officeDocument/2006/bibliography" SelectedStyle="/IEEE2006OfficeOnline.xsl" StyleName="IEEE" Version="2006"/>
+<b:Sources xmlns:b="http://schemas.openxmlformats.org/officeDocument/2006/bibliography" xmlns="http://schemas.openxmlformats.org/officeDocument/2006/bibliography" SelectedStyle="/IEEE2006OfficeOnline.xsl" StyleName="IEEE" Version="2006">
+  <b:Source>
+    <b:Tag>Sof</b:Tag>
+    <b:SourceType>InternetSite</b:SourceType>
+    <b:Guid>{B7345EB6-A62E-45F4-A225-3EBA4B67A08A}</b:Guid>
+    <b:Title>Inicio - Sobre el Control de Versiones - Acerca del Control de Versiones</b:Title>
+    <b:Author>
+      <b:Author>
+        <b:NameList>
+          <b:Person>
+            <b:Last>Conservancy</b:Last>
+            <b:First>Software</b:First>
+            <b:Middle>Freedom</b:Middle>
+          </b:Person>
+        </b:NameList>
+      </b:Author>
+    </b:Author>
+    <b:URL>https://git-scm.com/book/es/v2/Inicio---Sobre-el-Control-de-Versiones-Acerca-del-Control-de-Versiones</b:URL>
+    <b:RefOrder>1</b:RefOrder>
+  </b:Source>
+  <b:Source>
+    <b:Tag>Ama1</b:Tag>
+    <b:SourceType>InternetSite</b:SourceType>
+    <b:Guid>{89F2A217-B3F8-4E74-99E2-A01BE912C054}</b:Guid>
+    <b:Author>
+      <b:Author>
+        <b:NameList>
+          <b:Person>
+            <b:Last>Inc.</b:Last>
+            <b:First>Amazon</b:First>
+            <b:Middle>Web Services</b:Middle>
+          </b:Person>
+        </b:NameList>
+      </b:Author>
+    </b:Author>
+    <b:Title>What is Git?</b:Title>
+    <b:URL>https://aws.amazon.com/es/devops/source-control/git/</b:URL>
+    <b:RefOrder>2</b:RefOrder>
+  </b:Source>
+  <b:Source>
+    <b:Tag>Ama2</b:Tag>
+    <b:SourceType>InternetSite</b:SourceType>
+    <b:Guid>{4A900965-9DB7-497D-9B9B-C6437C01376C}</b:Guid>
+    <b:Author>
+      <b:Author>
+        <b:NameList>
+          <b:Person>
+            <b:Last>Amazon Web Services</b:Last>
+            <b:First>Inc.</b:First>
+          </b:Person>
+        </b:NameList>
+      </b:Author>
+    </b:Author>
+    <b:Title>¿Qué es AWS CodeCommit?</b:Title>
+    <b:URL>https://docs.aws.amazon.com/es_es/codecommit/latest/userguide/welcome.html</b:URL>
+    <b:RefOrder>3</b:RefOrder>
+  </b:Source>
+</b:Sources>
 </file>
 
 <file path=customXml/itemProps1.xml><?xml version="1.0" encoding="utf-8"?>
+<ds:datastoreItem xmlns:ds="http://schemas.openxmlformats.org/officeDocument/2006/customXml" ds:itemID="{33CED150-7EAB-4DE6-8222-37D0B37BE412}">
+  <ds:schemaRefs>
+    <ds:schemaRef ds:uri="http://schemas.microsoft.com/office/2006/metadata/properties"/>
+    <ds:schemaRef ds:uri="http://schemas.microsoft.com/office/infopath/2007/PartnerControls"/>
+  </ds:schemaRefs>
+</ds:datastoreItem>
+</file>
+
+<file path=customXml/itemProps2.xml><?xml version="1.0" encoding="utf-8"?>
+<ds:datastoreItem xmlns:ds="http://schemas.openxmlformats.org/officeDocument/2006/customXml" ds:itemID="{14D7EC41-EE8A-4F22-804C-4952CA2ED6A7}">
+  <ds:schemaRefs>
+    <ds:schemaRef ds:uri="http://schemas.microsoft.com/sharepoint/v3/contenttype/forms"/>
+  </ds:schemaRefs>
+</ds:datastoreItem>
+</file>
+
+<file path=customXml/itemProps3.xml><?xml version="1.0" encoding="utf-8"?>
 <ds:datastoreItem xmlns:ds="http://schemas.openxmlformats.org/officeDocument/2006/customXml" ds:itemID="{7F86A8D3-1CFD-4F41-B4D2-D368F91253F1}">
   <ds:schemaRefs>
     <ds:schemaRef ds:uri="http://schemas.microsoft.com/office/2006/metadata/contentType"/>
@@ -9927,25 +10348,8 @@
 </ds:datastoreItem>
 </file>
 
-<file path=customXml/itemProps2.xml><?xml version="1.0" encoding="utf-8"?>
-<ds:datastoreItem xmlns:ds="http://schemas.openxmlformats.org/officeDocument/2006/customXml" ds:itemID="{14D7EC41-EE8A-4F22-804C-4952CA2ED6A7}">
-  <ds:schemaRefs>
-    <ds:schemaRef ds:uri="http://schemas.microsoft.com/sharepoint/v3/contenttype/forms"/>
-  </ds:schemaRefs>
-</ds:datastoreItem>
-</file>
-
-<file path=customXml/itemProps3.xml><?xml version="1.0" encoding="utf-8"?>
-<ds:datastoreItem xmlns:ds="http://schemas.openxmlformats.org/officeDocument/2006/customXml" ds:itemID="{33CED150-7EAB-4DE6-8222-37D0B37BE412}">
-  <ds:schemaRefs>
-    <ds:schemaRef ds:uri="http://schemas.microsoft.com/office/2006/metadata/properties"/>
-    <ds:schemaRef ds:uri="http://schemas.microsoft.com/office/infopath/2007/PartnerControls"/>
-  </ds:schemaRefs>
-</ds:datastoreItem>
-</file>
-
 <file path=customXml/itemProps4.xml><?xml version="1.0" encoding="utf-8"?>
-<ds:datastoreItem xmlns:ds="http://schemas.openxmlformats.org/officeDocument/2006/customXml" ds:itemID="{72EFEBFC-6FD9-4C33-9312-9277019A0D1F}">
+<ds:datastoreItem xmlns:ds="http://schemas.openxmlformats.org/officeDocument/2006/customXml" ds:itemID="{BA92BEC5-B728-4727-B29D-F6FCDE4B23AF}">
   <ds:schemaRefs>
     <ds:schemaRef ds:uri="http://schemas.openxmlformats.org/officeDocument/2006/bibliography"/>
   </ds:schemaRefs>

</xml_diff>